<commit_message>
Avances tarea 15 y 16
</commit_message>
<xml_diff>
--- a/Actividad 14/HernandezDiegoD02Actividad14.docx
+++ b/Actividad 14/HernandezDiegoD02Actividad14.docx
@@ -16,16 +16,59 @@
       <w:pPr>
         <w:jc w:val="center"/>
       </w:pPr>
-    </w:p>
-    <w:p>
-      <w:pPr>
-        <w:jc w:val="center"/>
-      </w:pPr>
-    </w:p>
-    <w:p>
-      <w:pPr>
-        <w:jc w:val="center"/>
-      </w:pPr>
+      <w:r>
+        <w:rPr>
+          <w:noProof/>
+        </w:rPr>
+        <w:drawing>
+          <wp:inline distT="0" distB="0" distL="0" distR="0" wp14:anchorId="0EBDB082" wp14:editId="1E293183">
+            <wp:extent cx="1302725" cy="1769249"/>
+            <wp:effectExtent l="0" t="0" r="0" b="2540"/>
+            <wp:docPr id="813647642" name="Imagen 3" descr="logo de Universidad de Guadalajara png transparente"/>
+            <wp:cNvGraphicFramePr>
+              <a:graphicFrameLocks xmlns:a="http://schemas.openxmlformats.org/drawingml/2006/main" noChangeAspect="1"/>
+            </wp:cNvGraphicFramePr>
+            <a:graphic xmlns:a="http://schemas.openxmlformats.org/drawingml/2006/main">
+              <a:graphicData uri="http://schemas.openxmlformats.org/drawingml/2006/picture">
+                <pic:pic xmlns:pic="http://schemas.openxmlformats.org/drawingml/2006/picture">
+                  <pic:nvPicPr>
+                    <pic:cNvPr id="0" name="Picture 3" descr="logo de Universidad de Guadalajara png transparente"/>
+                    <pic:cNvPicPr>
+                      <a:picLocks noChangeAspect="1" noChangeArrowheads="1"/>
+                    </pic:cNvPicPr>
+                  </pic:nvPicPr>
+                  <pic:blipFill>
+                    <a:blip r:embed="rId7" cstate="print">
+                      <a:extLst>
+                        <a:ext uri="{28A0092B-C50C-407E-A947-70E740481C1C}">
+                          <a14:useLocalDpi xmlns:a14="http://schemas.microsoft.com/office/drawing/2010/main" val="0"/>
+                        </a:ext>
+                      </a:extLst>
+                    </a:blip>
+                    <a:srcRect/>
+                    <a:stretch>
+                      <a:fillRect/>
+                    </a:stretch>
+                  </pic:blipFill>
+                  <pic:spPr bwMode="auto">
+                    <a:xfrm>
+                      <a:off x="0" y="0"/>
+                      <a:ext cx="1313053" cy="1783275"/>
+                    </a:xfrm>
+                    <a:prstGeom prst="rect">
+                      <a:avLst/>
+                    </a:prstGeom>
+                    <a:noFill/>
+                    <a:ln>
+                      <a:noFill/>
+                    </a:ln>
+                  </pic:spPr>
+                </pic:pic>
+              </a:graphicData>
+            </a:graphic>
+          </wp:inline>
+        </w:drawing>
+      </w:r>
     </w:p>
     <w:p>
       <w:pPr>
@@ -77,6 +120,7 @@
           <w:szCs w:val="32"/>
         </w:rPr>
       </w:pPr>
+      <w:bookmarkStart w:id="0" w:name="_Toc151310175"/>
       <w:r>
         <w:rPr>
           <w:rFonts w:ascii="Times New Roman" w:hAnsi="Times New Roman" w:cs="Times New Roman"/>
@@ -85,6 +129,7 @@
         </w:rPr>
         <w:t>Seminario de Uso, Adaptación y Explotación de Sistemas Operativos, Becerra Velázquez Violeta del Rocío</w:t>
       </w:r>
+      <w:bookmarkEnd w:id="0"/>
     </w:p>
     <w:p>
       <w:pPr>
@@ -224,7 +269,31 @@
           <w:sz w:val="24"/>
           <w:szCs w:val="24"/>
         </w:rPr>
-        <w:t>2023/08/25</w:t>
+        <w:t>2023/</w:t>
+      </w:r>
+      <w:r>
+        <w:rPr>
+          <w:rFonts w:ascii="Times New Roman" w:hAnsi="Times New Roman" w:cs="Times New Roman"/>
+          <w:sz w:val="24"/>
+          <w:szCs w:val="24"/>
+        </w:rPr>
+        <w:t>11</w:t>
+      </w:r>
+      <w:r>
+        <w:rPr>
+          <w:rFonts w:ascii="Times New Roman" w:hAnsi="Times New Roman" w:cs="Times New Roman"/>
+          <w:sz w:val="24"/>
+          <w:szCs w:val="24"/>
+        </w:rPr>
+        <w:t>/</w:t>
+      </w:r>
+      <w:r>
+        <w:rPr>
+          <w:rFonts w:ascii="Times New Roman" w:hAnsi="Times New Roman" w:cs="Times New Roman"/>
+          <w:sz w:val="24"/>
+          <w:szCs w:val="24"/>
+        </w:rPr>
+        <w:t>19</w:t>
       </w:r>
     </w:p>
     <w:p>
@@ -232,26 +301,904 @@
         <w:br w:type="page"/>
       </w:r>
     </w:p>
-    <w:p>
-      <w:pPr>
-        <w:jc w:val="both"/>
-        <w:rPr>
-          <w:rFonts w:ascii="Times New Roman" w:hAnsi="Times New Roman" w:cs="Times New Roman"/>
-          <w:sz w:val="24"/>
-          <w:szCs w:val="24"/>
-        </w:rPr>
-      </w:pPr>
-    </w:p>
-    <w:p>
-      <w:pPr>
-        <w:jc w:val="both"/>
-        <w:rPr>
-          <w:rFonts w:ascii="Times New Roman" w:hAnsi="Times New Roman" w:cs="Times New Roman"/>
-          <w:sz w:val="24"/>
-          <w:szCs w:val="24"/>
-        </w:rPr>
-      </w:pPr>
-    </w:p>
+    <w:sdt>
+      <w:sdtPr>
+        <w:rPr>
+          <w:rFonts w:asciiTheme="minorHAnsi" w:eastAsiaTheme="minorHAnsi" w:hAnsiTheme="minorHAnsi" w:cstheme="minorBidi"/>
+          <w:color w:val="auto"/>
+          <w:kern w:val="2"/>
+          <w:sz w:val="22"/>
+          <w:szCs w:val="22"/>
+          <w:lang w:val="es-ES" w:eastAsia="en-US"/>
+          <w14:ligatures w14:val="standardContextual"/>
+        </w:rPr>
+        <w:id w:val="1387909646"/>
+        <w:docPartObj>
+          <w:docPartGallery w:val="Table of Contents"/>
+          <w:docPartUnique/>
+        </w:docPartObj>
+      </w:sdtPr>
+      <w:sdtEndPr>
+        <w:rPr>
+          <w:b/>
+          <w:bCs/>
+        </w:rPr>
+      </w:sdtEndPr>
+      <w:sdtContent>
+        <w:p>
+          <w:pPr>
+            <w:pStyle w:val="TtuloTDC"/>
+          </w:pPr>
+          <w:r>
+            <w:rPr>
+              <w:lang w:val="es-ES"/>
+            </w:rPr>
+            <w:t>Tabla de contenido</w:t>
+          </w:r>
+        </w:p>
+        <w:p>
+          <w:pPr>
+            <w:pStyle w:val="TDC1"/>
+            <w:tabs>
+              <w:tab w:val="right" w:leader="dot" w:pos="9395"/>
+            </w:tabs>
+            <w:rPr>
+              <w:rFonts w:eastAsiaTheme="minorEastAsia"/>
+              <w:noProof/>
+              <w:lang w:eastAsia="es-MX"/>
+            </w:rPr>
+          </w:pPr>
+          <w:r>
+            <w:fldChar w:fldCharType="begin"/>
+          </w:r>
+          <w:r>
+            <w:instrText xml:space="preserve"> TOC \o "1-3" \h \z \u </w:instrText>
+          </w:r>
+          <w:r>
+            <w:fldChar w:fldCharType="separate"/>
+          </w:r>
+          <w:hyperlink w:anchor="_Toc151310175" w:history="1">
+            <w:r>
+              <w:rPr>
+                <w:rStyle w:val="Hipervnculo"/>
+                <w:rFonts w:ascii="Times New Roman" w:hAnsi="Times New Roman" w:cs="Times New Roman"/>
+                <w:noProof/>
+              </w:rPr>
+              <w:t>Seminario de Uso, Adaptación y Explotación de Sistemas Operativos, Becerra Velázquez Violeta del Rocío</w:t>
+            </w:r>
+            <w:r>
+              <w:rPr>
+                <w:noProof/>
+                <w:webHidden/>
+              </w:rPr>
+              <w:tab/>
+            </w:r>
+            <w:r>
+              <w:rPr>
+                <w:noProof/>
+                <w:webHidden/>
+              </w:rPr>
+              <w:fldChar w:fldCharType="begin"/>
+            </w:r>
+            <w:r>
+              <w:rPr>
+                <w:noProof/>
+                <w:webHidden/>
+              </w:rPr>
+              <w:instrText xml:space="preserve"> PAGEREF _Toc151310175 \h </w:instrText>
+            </w:r>
+            <w:r>
+              <w:rPr>
+                <w:noProof/>
+                <w:webHidden/>
+              </w:rPr>
+            </w:r>
+            <w:r>
+              <w:rPr>
+                <w:noProof/>
+                <w:webHidden/>
+              </w:rPr>
+              <w:fldChar w:fldCharType="separate"/>
+            </w:r>
+            <w:r>
+              <w:rPr>
+                <w:noProof/>
+                <w:webHidden/>
+              </w:rPr>
+              <w:t>1</w:t>
+            </w:r>
+            <w:r>
+              <w:rPr>
+                <w:noProof/>
+                <w:webHidden/>
+              </w:rPr>
+              <w:fldChar w:fldCharType="end"/>
+            </w:r>
+          </w:hyperlink>
+        </w:p>
+        <w:p>
+          <w:pPr>
+            <w:pStyle w:val="TDC1"/>
+            <w:tabs>
+              <w:tab w:val="right" w:leader="dot" w:pos="9395"/>
+            </w:tabs>
+            <w:rPr>
+              <w:rFonts w:eastAsiaTheme="minorEastAsia"/>
+              <w:noProof/>
+              <w:lang w:eastAsia="es-MX"/>
+            </w:rPr>
+          </w:pPr>
+          <w:hyperlink w:anchor="_Toc151310176" w:history="1">
+            <w:r>
+              <w:rPr>
+                <w:rStyle w:val="Hipervnculo"/>
+                <w:noProof/>
+              </w:rPr>
+              <w:t>Tabla de imagenes</w:t>
+            </w:r>
+            <w:r>
+              <w:rPr>
+                <w:noProof/>
+                <w:webHidden/>
+              </w:rPr>
+              <w:tab/>
+            </w:r>
+            <w:r>
+              <w:rPr>
+                <w:noProof/>
+                <w:webHidden/>
+              </w:rPr>
+              <w:fldChar w:fldCharType="begin"/>
+            </w:r>
+            <w:r>
+              <w:rPr>
+                <w:noProof/>
+                <w:webHidden/>
+              </w:rPr>
+              <w:instrText xml:space="preserve"> PAGEREF _Toc151310176 \h </w:instrText>
+            </w:r>
+            <w:r>
+              <w:rPr>
+                <w:noProof/>
+                <w:webHidden/>
+              </w:rPr>
+            </w:r>
+            <w:r>
+              <w:rPr>
+                <w:noProof/>
+                <w:webHidden/>
+              </w:rPr>
+              <w:fldChar w:fldCharType="separate"/>
+            </w:r>
+            <w:r>
+              <w:rPr>
+                <w:noProof/>
+                <w:webHidden/>
+              </w:rPr>
+              <w:t>2</w:t>
+            </w:r>
+            <w:r>
+              <w:rPr>
+                <w:noProof/>
+                <w:webHidden/>
+              </w:rPr>
+              <w:fldChar w:fldCharType="end"/>
+            </w:r>
+          </w:hyperlink>
+        </w:p>
+        <w:p>
+          <w:pPr>
+            <w:pStyle w:val="TDC1"/>
+            <w:tabs>
+              <w:tab w:val="right" w:leader="dot" w:pos="9395"/>
+            </w:tabs>
+            <w:rPr>
+              <w:rFonts w:eastAsiaTheme="minorEastAsia"/>
+              <w:noProof/>
+              <w:lang w:eastAsia="es-MX"/>
+            </w:rPr>
+          </w:pPr>
+          <w:hyperlink w:anchor="_Toc151310177" w:history="1">
+            <w:r>
+              <w:rPr>
+                <w:rStyle w:val="Hipervnculo"/>
+                <w:noProof/>
+              </w:rPr>
+              <w:t>Objetivo:</w:t>
+            </w:r>
+            <w:r>
+              <w:rPr>
+                <w:noProof/>
+                <w:webHidden/>
+              </w:rPr>
+              <w:tab/>
+            </w:r>
+            <w:r>
+              <w:rPr>
+                <w:noProof/>
+                <w:webHidden/>
+              </w:rPr>
+              <w:fldChar w:fldCharType="begin"/>
+            </w:r>
+            <w:r>
+              <w:rPr>
+                <w:noProof/>
+                <w:webHidden/>
+              </w:rPr>
+              <w:instrText xml:space="preserve"> PAGEREF _Toc151310177 \h </w:instrText>
+            </w:r>
+            <w:r>
+              <w:rPr>
+                <w:noProof/>
+                <w:webHidden/>
+              </w:rPr>
+            </w:r>
+            <w:r>
+              <w:rPr>
+                <w:noProof/>
+                <w:webHidden/>
+              </w:rPr>
+              <w:fldChar w:fldCharType="separate"/>
+            </w:r>
+            <w:r>
+              <w:rPr>
+                <w:noProof/>
+                <w:webHidden/>
+              </w:rPr>
+              <w:t>3</w:t>
+            </w:r>
+            <w:r>
+              <w:rPr>
+                <w:noProof/>
+                <w:webHidden/>
+              </w:rPr>
+              <w:fldChar w:fldCharType="end"/>
+            </w:r>
+          </w:hyperlink>
+        </w:p>
+        <w:p>
+          <w:pPr>
+            <w:pStyle w:val="TDC1"/>
+            <w:tabs>
+              <w:tab w:val="right" w:leader="dot" w:pos="9395"/>
+            </w:tabs>
+            <w:rPr>
+              <w:rFonts w:eastAsiaTheme="minorEastAsia"/>
+              <w:noProof/>
+              <w:lang w:eastAsia="es-MX"/>
+            </w:rPr>
+          </w:pPr>
+          <w:hyperlink w:anchor="_Toc151310178" w:history="1">
+            <w:r>
+              <w:rPr>
+                <w:rStyle w:val="Hipervnculo"/>
+                <w:noProof/>
+              </w:rPr>
+              <w:t>Instrucciones</w:t>
+            </w:r>
+            <w:r>
+              <w:rPr>
+                <w:noProof/>
+                <w:webHidden/>
+              </w:rPr>
+              <w:tab/>
+            </w:r>
+            <w:r>
+              <w:rPr>
+                <w:noProof/>
+                <w:webHidden/>
+              </w:rPr>
+              <w:fldChar w:fldCharType="begin"/>
+            </w:r>
+            <w:r>
+              <w:rPr>
+                <w:noProof/>
+                <w:webHidden/>
+              </w:rPr>
+              <w:instrText xml:space="preserve"> PAGEREF _Toc151310178 \h </w:instrText>
+            </w:r>
+            <w:r>
+              <w:rPr>
+                <w:noProof/>
+                <w:webHidden/>
+              </w:rPr>
+            </w:r>
+            <w:r>
+              <w:rPr>
+                <w:noProof/>
+                <w:webHidden/>
+              </w:rPr>
+              <w:fldChar w:fldCharType="separate"/>
+            </w:r>
+            <w:r>
+              <w:rPr>
+                <w:noProof/>
+                <w:webHidden/>
+              </w:rPr>
+              <w:t>3</w:t>
+            </w:r>
+            <w:r>
+              <w:rPr>
+                <w:noProof/>
+                <w:webHidden/>
+              </w:rPr>
+              <w:fldChar w:fldCharType="end"/>
+            </w:r>
+          </w:hyperlink>
+        </w:p>
+        <w:p>
+          <w:pPr>
+            <w:pStyle w:val="TDC2"/>
+            <w:tabs>
+              <w:tab w:val="right" w:leader="dot" w:pos="9395"/>
+            </w:tabs>
+            <w:rPr>
+              <w:rFonts w:eastAsiaTheme="minorEastAsia"/>
+              <w:noProof/>
+              <w:lang w:eastAsia="es-MX"/>
+            </w:rPr>
+          </w:pPr>
+          <w:hyperlink w:anchor="_Toc151310179" w:history="1">
+            <w:r>
+              <w:rPr>
+                <w:rStyle w:val="Hipervnculo"/>
+                <w:noProof/>
+              </w:rPr>
+              <w:t>a) Investigar cómo funciona un script y la mejor manera de construirlo.</w:t>
+            </w:r>
+            <w:r>
+              <w:rPr>
+                <w:noProof/>
+                <w:webHidden/>
+              </w:rPr>
+              <w:tab/>
+            </w:r>
+            <w:r>
+              <w:rPr>
+                <w:noProof/>
+                <w:webHidden/>
+              </w:rPr>
+              <w:fldChar w:fldCharType="begin"/>
+            </w:r>
+            <w:r>
+              <w:rPr>
+                <w:noProof/>
+                <w:webHidden/>
+              </w:rPr>
+              <w:instrText xml:space="preserve"> PAGEREF _Toc151310179 \h </w:instrText>
+            </w:r>
+            <w:r>
+              <w:rPr>
+                <w:noProof/>
+                <w:webHidden/>
+              </w:rPr>
+            </w:r>
+            <w:r>
+              <w:rPr>
+                <w:noProof/>
+                <w:webHidden/>
+              </w:rPr>
+              <w:fldChar w:fldCharType="separate"/>
+            </w:r>
+            <w:r>
+              <w:rPr>
+                <w:noProof/>
+                <w:webHidden/>
+              </w:rPr>
+              <w:t>3</w:t>
+            </w:r>
+            <w:r>
+              <w:rPr>
+                <w:noProof/>
+                <w:webHidden/>
+              </w:rPr>
+              <w:fldChar w:fldCharType="end"/>
+            </w:r>
+          </w:hyperlink>
+        </w:p>
+        <w:p>
+          <w:pPr>
+            <w:pStyle w:val="TDC2"/>
+            <w:tabs>
+              <w:tab w:val="right" w:leader="dot" w:pos="9395"/>
+            </w:tabs>
+            <w:rPr>
+              <w:rFonts w:eastAsiaTheme="minorEastAsia"/>
+              <w:noProof/>
+              <w:lang w:eastAsia="es-MX"/>
+            </w:rPr>
+          </w:pPr>
+          <w:hyperlink w:anchor="_Toc151310180" w:history="1">
+            <w:r>
+              <w:rPr>
+                <w:rStyle w:val="Hipervnculo"/>
+                <w:noProof/>
+              </w:rPr>
+              <w:t>b) Una vez recolectada la información realice una infografía donde explique que es un script, como funciona y sus elementos.</w:t>
+            </w:r>
+            <w:r>
+              <w:rPr>
+                <w:noProof/>
+                <w:webHidden/>
+              </w:rPr>
+              <w:tab/>
+            </w:r>
+            <w:r>
+              <w:rPr>
+                <w:noProof/>
+                <w:webHidden/>
+              </w:rPr>
+              <w:fldChar w:fldCharType="begin"/>
+            </w:r>
+            <w:r>
+              <w:rPr>
+                <w:noProof/>
+                <w:webHidden/>
+              </w:rPr>
+              <w:instrText xml:space="preserve"> PAGEREF _Toc151310180 \h </w:instrText>
+            </w:r>
+            <w:r>
+              <w:rPr>
+                <w:noProof/>
+                <w:webHidden/>
+              </w:rPr>
+            </w:r>
+            <w:r>
+              <w:rPr>
+                <w:noProof/>
+                <w:webHidden/>
+              </w:rPr>
+              <w:fldChar w:fldCharType="separate"/>
+            </w:r>
+            <w:r>
+              <w:rPr>
+                <w:noProof/>
+                <w:webHidden/>
+              </w:rPr>
+              <w:t>3</w:t>
+            </w:r>
+            <w:r>
+              <w:rPr>
+                <w:noProof/>
+                <w:webHidden/>
+              </w:rPr>
+              <w:fldChar w:fldCharType="end"/>
+            </w:r>
+          </w:hyperlink>
+        </w:p>
+        <w:p>
+          <w:pPr>
+            <w:pStyle w:val="TDC2"/>
+            <w:tabs>
+              <w:tab w:val="right" w:leader="dot" w:pos="9395"/>
+            </w:tabs>
+            <w:rPr>
+              <w:rFonts w:eastAsiaTheme="minorEastAsia"/>
+              <w:noProof/>
+              <w:lang w:eastAsia="es-MX"/>
+            </w:rPr>
+          </w:pPr>
+          <w:hyperlink w:anchor="_Toc151310181" w:history="1">
+            <w:r>
+              <w:rPr>
+                <w:rStyle w:val="Hipervnculo"/>
+                <w:noProof/>
+              </w:rPr>
+              <w:t>c) Elabore un archivo BATCH (deberá ser creativo) con un mínimo de 15 comandos.</w:t>
+            </w:r>
+            <w:r>
+              <w:rPr>
+                <w:noProof/>
+                <w:webHidden/>
+              </w:rPr>
+              <w:tab/>
+            </w:r>
+            <w:r>
+              <w:rPr>
+                <w:noProof/>
+                <w:webHidden/>
+              </w:rPr>
+              <w:fldChar w:fldCharType="begin"/>
+            </w:r>
+            <w:r>
+              <w:rPr>
+                <w:noProof/>
+                <w:webHidden/>
+              </w:rPr>
+              <w:instrText xml:space="preserve"> PAGEREF _Toc151310181 \h </w:instrText>
+            </w:r>
+            <w:r>
+              <w:rPr>
+                <w:noProof/>
+                <w:webHidden/>
+              </w:rPr>
+            </w:r>
+            <w:r>
+              <w:rPr>
+                <w:noProof/>
+                <w:webHidden/>
+              </w:rPr>
+              <w:fldChar w:fldCharType="separate"/>
+            </w:r>
+            <w:r>
+              <w:rPr>
+                <w:noProof/>
+                <w:webHidden/>
+              </w:rPr>
+              <w:t>3</w:t>
+            </w:r>
+            <w:r>
+              <w:rPr>
+                <w:noProof/>
+                <w:webHidden/>
+              </w:rPr>
+              <w:fldChar w:fldCharType="end"/>
+            </w:r>
+          </w:hyperlink>
+        </w:p>
+        <w:p>
+          <w:pPr>
+            <w:pStyle w:val="TDC2"/>
+            <w:tabs>
+              <w:tab w:val="right" w:leader="dot" w:pos="9395"/>
+            </w:tabs>
+            <w:rPr>
+              <w:rFonts w:eastAsiaTheme="minorEastAsia"/>
+              <w:noProof/>
+              <w:lang w:eastAsia="es-MX"/>
+            </w:rPr>
+          </w:pPr>
+          <w:hyperlink w:anchor="_Toc151310182" w:history="1">
+            <w:r>
+              <w:rPr>
+                <w:rStyle w:val="Hipervnculo"/>
+                <w:noProof/>
+              </w:rPr>
+              <w:t>d) Genere un reporte donde incluya la explicación del problema, la solución que propone y la explicación de su código (incluya imágenes).</w:t>
+            </w:r>
+            <w:r>
+              <w:rPr>
+                <w:noProof/>
+                <w:webHidden/>
+              </w:rPr>
+              <w:tab/>
+            </w:r>
+            <w:r>
+              <w:rPr>
+                <w:noProof/>
+                <w:webHidden/>
+              </w:rPr>
+              <w:fldChar w:fldCharType="begin"/>
+            </w:r>
+            <w:r>
+              <w:rPr>
+                <w:noProof/>
+                <w:webHidden/>
+              </w:rPr>
+              <w:instrText xml:space="preserve"> PAGEREF _Toc151310182 \h </w:instrText>
+            </w:r>
+            <w:r>
+              <w:rPr>
+                <w:noProof/>
+                <w:webHidden/>
+              </w:rPr>
+            </w:r>
+            <w:r>
+              <w:rPr>
+                <w:noProof/>
+                <w:webHidden/>
+              </w:rPr>
+              <w:fldChar w:fldCharType="separate"/>
+            </w:r>
+            <w:r>
+              <w:rPr>
+                <w:noProof/>
+                <w:webHidden/>
+              </w:rPr>
+              <w:t>3</w:t>
+            </w:r>
+            <w:r>
+              <w:rPr>
+                <w:noProof/>
+                <w:webHidden/>
+              </w:rPr>
+              <w:fldChar w:fldCharType="end"/>
+            </w:r>
+          </w:hyperlink>
+        </w:p>
+        <w:p>
+          <w:pPr>
+            <w:pStyle w:val="TDC2"/>
+            <w:tabs>
+              <w:tab w:val="right" w:leader="dot" w:pos="9395"/>
+            </w:tabs>
+            <w:rPr>
+              <w:rFonts w:eastAsiaTheme="minorEastAsia"/>
+              <w:noProof/>
+              <w:lang w:eastAsia="es-MX"/>
+            </w:rPr>
+          </w:pPr>
+          <w:hyperlink w:anchor="_Toc151310183" w:history="1">
+            <w:r>
+              <w:rPr>
+                <w:rStyle w:val="Hipervnculo"/>
+                <w:noProof/>
+              </w:rPr>
+              <w:t>e) Realice un vídeo con la demostración del programa funcionando, entréguelo en algún sitio en la nube y no olvide proporcionar permisos públicos de visualización (si el vídeo no se ve solo obtendrá la mitad de los puntos de esta actividad).</w:t>
+            </w:r>
+            <w:r>
+              <w:rPr>
+                <w:noProof/>
+                <w:webHidden/>
+              </w:rPr>
+              <w:tab/>
+            </w:r>
+            <w:r>
+              <w:rPr>
+                <w:noProof/>
+                <w:webHidden/>
+              </w:rPr>
+              <w:fldChar w:fldCharType="begin"/>
+            </w:r>
+            <w:r>
+              <w:rPr>
+                <w:noProof/>
+                <w:webHidden/>
+              </w:rPr>
+              <w:instrText xml:space="preserve"> PAGEREF _Toc151310183 \h </w:instrText>
+            </w:r>
+            <w:r>
+              <w:rPr>
+                <w:noProof/>
+                <w:webHidden/>
+              </w:rPr>
+            </w:r>
+            <w:r>
+              <w:rPr>
+                <w:noProof/>
+                <w:webHidden/>
+              </w:rPr>
+              <w:fldChar w:fldCharType="separate"/>
+            </w:r>
+            <w:r>
+              <w:rPr>
+                <w:noProof/>
+                <w:webHidden/>
+              </w:rPr>
+              <w:t>5</w:t>
+            </w:r>
+            <w:r>
+              <w:rPr>
+                <w:noProof/>
+                <w:webHidden/>
+              </w:rPr>
+              <w:fldChar w:fldCharType="end"/>
+            </w:r>
+          </w:hyperlink>
+        </w:p>
+        <w:p>
+          <w:pPr>
+            <w:pStyle w:val="TDC2"/>
+            <w:tabs>
+              <w:tab w:val="right" w:leader="dot" w:pos="9395"/>
+            </w:tabs>
+            <w:rPr>
+              <w:rFonts w:eastAsiaTheme="minorEastAsia"/>
+              <w:noProof/>
+              <w:lang w:eastAsia="es-MX"/>
+            </w:rPr>
+          </w:pPr>
+          <w:hyperlink w:anchor="_Toc151310184" w:history="1">
+            <w:r>
+              <w:rPr>
+                <w:rStyle w:val="Hipervnculo"/>
+                <w:noProof/>
+              </w:rPr>
+              <w:t>f) Incluya el enlace al vídeo en su reporte.</w:t>
+            </w:r>
+            <w:r>
+              <w:rPr>
+                <w:noProof/>
+                <w:webHidden/>
+              </w:rPr>
+              <w:tab/>
+            </w:r>
+            <w:r>
+              <w:rPr>
+                <w:noProof/>
+                <w:webHidden/>
+              </w:rPr>
+              <w:fldChar w:fldCharType="begin"/>
+            </w:r>
+            <w:r>
+              <w:rPr>
+                <w:noProof/>
+                <w:webHidden/>
+              </w:rPr>
+              <w:instrText xml:space="preserve"> PAGEREF _Toc151310184 \h </w:instrText>
+            </w:r>
+            <w:r>
+              <w:rPr>
+                <w:noProof/>
+                <w:webHidden/>
+              </w:rPr>
+            </w:r>
+            <w:r>
+              <w:rPr>
+                <w:noProof/>
+                <w:webHidden/>
+              </w:rPr>
+              <w:fldChar w:fldCharType="separate"/>
+            </w:r>
+            <w:r>
+              <w:rPr>
+                <w:noProof/>
+                <w:webHidden/>
+              </w:rPr>
+              <w:t>5</w:t>
+            </w:r>
+            <w:r>
+              <w:rPr>
+                <w:noProof/>
+                <w:webHidden/>
+              </w:rPr>
+              <w:fldChar w:fldCharType="end"/>
+            </w:r>
+          </w:hyperlink>
+        </w:p>
+        <w:p>
+          <w:pPr>
+            <w:pStyle w:val="TDC2"/>
+            <w:tabs>
+              <w:tab w:val="right" w:leader="dot" w:pos="9395"/>
+            </w:tabs>
+            <w:rPr>
+              <w:rFonts w:eastAsiaTheme="minorEastAsia"/>
+              <w:noProof/>
+              <w:lang w:eastAsia="es-MX"/>
+            </w:rPr>
+          </w:pPr>
+          <w:hyperlink w:anchor="_Toc151310185" w:history="1">
+            <w:r>
+              <w:rPr>
+                <w:rStyle w:val="Hipervnculo"/>
+                <w:noProof/>
+              </w:rPr>
+              <w:t>g) Genere una conclusión sobre lo que ha aprendido en esta actividad.</w:t>
+            </w:r>
+            <w:r>
+              <w:rPr>
+                <w:noProof/>
+                <w:webHidden/>
+              </w:rPr>
+              <w:tab/>
+            </w:r>
+            <w:r>
+              <w:rPr>
+                <w:noProof/>
+                <w:webHidden/>
+              </w:rPr>
+              <w:fldChar w:fldCharType="begin"/>
+            </w:r>
+            <w:r>
+              <w:rPr>
+                <w:noProof/>
+                <w:webHidden/>
+              </w:rPr>
+              <w:instrText xml:space="preserve"> PAGEREF _Toc151310185 \h </w:instrText>
+            </w:r>
+            <w:r>
+              <w:rPr>
+                <w:noProof/>
+                <w:webHidden/>
+              </w:rPr>
+            </w:r>
+            <w:r>
+              <w:rPr>
+                <w:noProof/>
+                <w:webHidden/>
+              </w:rPr>
+              <w:fldChar w:fldCharType="separate"/>
+            </w:r>
+            <w:r>
+              <w:rPr>
+                <w:noProof/>
+                <w:webHidden/>
+              </w:rPr>
+              <w:t>5</w:t>
+            </w:r>
+            <w:r>
+              <w:rPr>
+                <w:noProof/>
+                <w:webHidden/>
+              </w:rPr>
+              <w:fldChar w:fldCharType="end"/>
+            </w:r>
+          </w:hyperlink>
+        </w:p>
+        <w:p>
+          <w:pPr>
+            <w:pStyle w:val="TDC1"/>
+            <w:tabs>
+              <w:tab w:val="right" w:leader="dot" w:pos="9395"/>
+            </w:tabs>
+            <w:rPr>
+              <w:rFonts w:eastAsiaTheme="minorEastAsia"/>
+              <w:noProof/>
+              <w:lang w:eastAsia="es-MX"/>
+            </w:rPr>
+          </w:pPr>
+          <w:hyperlink w:anchor="_Toc151310186" w:history="1">
+            <w:r>
+              <w:rPr>
+                <w:rStyle w:val="Hipervnculo"/>
+                <w:noProof/>
+                <w:lang w:val="es-ES"/>
+              </w:rPr>
+              <w:t>Bibliografía</w:t>
+            </w:r>
+            <w:r>
+              <w:rPr>
+                <w:noProof/>
+                <w:webHidden/>
+              </w:rPr>
+              <w:tab/>
+            </w:r>
+            <w:r>
+              <w:rPr>
+                <w:noProof/>
+                <w:webHidden/>
+              </w:rPr>
+              <w:fldChar w:fldCharType="begin"/>
+            </w:r>
+            <w:r>
+              <w:rPr>
+                <w:noProof/>
+                <w:webHidden/>
+              </w:rPr>
+              <w:instrText xml:space="preserve"> PAGEREF _Toc151310186 \h </w:instrText>
+            </w:r>
+            <w:r>
+              <w:rPr>
+                <w:noProof/>
+                <w:webHidden/>
+              </w:rPr>
+            </w:r>
+            <w:r>
+              <w:rPr>
+                <w:noProof/>
+                <w:webHidden/>
+              </w:rPr>
+              <w:fldChar w:fldCharType="separate"/>
+            </w:r>
+            <w:r>
+              <w:rPr>
+                <w:noProof/>
+                <w:webHidden/>
+              </w:rPr>
+              <w:t>5</w:t>
+            </w:r>
+            <w:r>
+              <w:rPr>
+                <w:noProof/>
+                <w:webHidden/>
+              </w:rPr>
+              <w:fldChar w:fldCharType="end"/>
+            </w:r>
+          </w:hyperlink>
+        </w:p>
+        <w:p>
+          <w:r>
+            <w:rPr>
+              <w:b/>
+              <w:bCs/>
+              <w:lang w:val="es-ES"/>
+            </w:rPr>
+            <w:fldChar w:fldCharType="end"/>
+          </w:r>
+        </w:p>
+      </w:sdtContent>
+    </w:sdt>
     <w:p>
       <w:pPr>
         <w:pStyle w:val="Ttulo1"/>
@@ -260,63 +1207,533 @@
           <w:szCs w:val="32"/>
         </w:rPr>
       </w:pPr>
+      <w:bookmarkStart w:id="1" w:name="_Toc151310176"/>
       <w:r>
         <w:rPr>
           <w:sz w:val="32"/>
           <w:szCs w:val="32"/>
         </w:rPr>
-        <w:t>Introducción:</w:t>
-      </w:r>
+        <w:t>Tabla de imagenes</w:t>
+      </w:r>
+      <w:bookmarkEnd w:id="1"/>
+    </w:p>
+    <w:p>
+      <w:pPr>
+        <w:pStyle w:val="Tabladeilustraciones"/>
+        <w:tabs>
+          <w:tab w:val="right" w:leader="dot" w:pos="9395"/>
+        </w:tabs>
+        <w:rPr>
+          <w:rFonts w:eastAsiaTheme="minorEastAsia"/>
+          <w:noProof/>
+          <w:lang w:eastAsia="es-MX"/>
+        </w:rPr>
+      </w:pPr>
+      <w:r>
+        <w:rPr>
+          <w:rFonts w:ascii="Times New Roman" w:hAnsi="Times New Roman" w:cs="Times New Roman"/>
+          <w:sz w:val="24"/>
+          <w:szCs w:val="24"/>
+        </w:rPr>
+        <w:fldChar w:fldCharType="begin"/>
+      </w:r>
+      <w:r>
+        <w:rPr>
+          <w:rFonts w:ascii="Times New Roman" w:hAnsi="Times New Roman" w:cs="Times New Roman"/>
+          <w:sz w:val="24"/>
+          <w:szCs w:val="24"/>
+        </w:rPr>
+        <w:instrText xml:space="preserve"> TOC \h \z \c "Ilustración" </w:instrText>
+      </w:r>
+      <w:r>
+        <w:rPr>
+          <w:rFonts w:ascii="Times New Roman" w:hAnsi="Times New Roman" w:cs="Times New Roman"/>
+          <w:sz w:val="24"/>
+          <w:szCs w:val="24"/>
+        </w:rPr>
+        <w:fldChar w:fldCharType="separate"/>
+      </w:r>
+      <w:hyperlink w:anchor="_Toc151310191" w:history="1">
+        <w:r>
+          <w:rPr>
+            <w:rStyle w:val="Hipervnculo"/>
+            <w:noProof/>
+          </w:rPr>
+          <w:t>Ilustración 1 comando echo</w:t>
+        </w:r>
+        <w:r>
+          <w:rPr>
+            <w:noProof/>
+            <w:webHidden/>
+          </w:rPr>
+          <w:tab/>
+        </w:r>
+        <w:r>
+          <w:rPr>
+            <w:noProof/>
+            <w:webHidden/>
+          </w:rPr>
+          <w:fldChar w:fldCharType="begin"/>
+        </w:r>
+        <w:r>
+          <w:rPr>
+            <w:noProof/>
+            <w:webHidden/>
+          </w:rPr>
+          <w:instrText xml:space="preserve"> PAGEREF _Toc151310191 \h </w:instrText>
+        </w:r>
+        <w:r>
+          <w:rPr>
+            <w:noProof/>
+            <w:webHidden/>
+          </w:rPr>
+        </w:r>
+        <w:r>
+          <w:rPr>
+            <w:noProof/>
+            <w:webHidden/>
+          </w:rPr>
+          <w:fldChar w:fldCharType="separate"/>
+        </w:r>
+        <w:r>
+          <w:rPr>
+            <w:noProof/>
+            <w:webHidden/>
+          </w:rPr>
+          <w:t>4</w:t>
+        </w:r>
+        <w:r>
+          <w:rPr>
+            <w:noProof/>
+            <w:webHidden/>
+          </w:rPr>
+          <w:fldChar w:fldCharType="end"/>
+        </w:r>
+      </w:hyperlink>
+    </w:p>
+    <w:p>
+      <w:pPr>
+        <w:pStyle w:val="Tabladeilustraciones"/>
+        <w:tabs>
+          <w:tab w:val="right" w:leader="dot" w:pos="9395"/>
+        </w:tabs>
+        <w:rPr>
+          <w:rFonts w:eastAsiaTheme="minorEastAsia"/>
+          <w:noProof/>
+          <w:lang w:eastAsia="es-MX"/>
+        </w:rPr>
+      </w:pPr>
+      <w:hyperlink w:anchor="_Toc151310192" w:history="1">
+        <w:r>
+          <w:rPr>
+            <w:rStyle w:val="Hipervnculo"/>
+            <w:noProof/>
+          </w:rPr>
+          <w:t>Ilustración 2 comando mkdir</w:t>
+        </w:r>
+        <w:r>
+          <w:rPr>
+            <w:noProof/>
+            <w:webHidden/>
+          </w:rPr>
+          <w:tab/>
+        </w:r>
+        <w:r>
+          <w:rPr>
+            <w:noProof/>
+            <w:webHidden/>
+          </w:rPr>
+          <w:fldChar w:fldCharType="begin"/>
+        </w:r>
+        <w:r>
+          <w:rPr>
+            <w:noProof/>
+            <w:webHidden/>
+          </w:rPr>
+          <w:instrText xml:space="preserve"> PAGEREF _Toc151310192 \h </w:instrText>
+        </w:r>
+        <w:r>
+          <w:rPr>
+            <w:noProof/>
+            <w:webHidden/>
+          </w:rPr>
+        </w:r>
+        <w:r>
+          <w:rPr>
+            <w:noProof/>
+            <w:webHidden/>
+          </w:rPr>
+          <w:fldChar w:fldCharType="separate"/>
+        </w:r>
+        <w:r>
+          <w:rPr>
+            <w:noProof/>
+            <w:webHidden/>
+          </w:rPr>
+          <w:t>4</w:t>
+        </w:r>
+        <w:r>
+          <w:rPr>
+            <w:noProof/>
+            <w:webHidden/>
+          </w:rPr>
+          <w:fldChar w:fldCharType="end"/>
+        </w:r>
+      </w:hyperlink>
+    </w:p>
+    <w:p>
+      <w:pPr>
+        <w:pStyle w:val="Tabladeilustraciones"/>
+        <w:tabs>
+          <w:tab w:val="right" w:leader="dot" w:pos="9395"/>
+        </w:tabs>
+        <w:rPr>
+          <w:rFonts w:eastAsiaTheme="minorEastAsia"/>
+          <w:noProof/>
+          <w:lang w:eastAsia="es-MX"/>
+        </w:rPr>
+      </w:pPr>
+      <w:hyperlink w:anchor="_Toc151310193" w:history="1">
+        <w:r>
+          <w:rPr>
+            <w:rStyle w:val="Hipervnculo"/>
+            <w:noProof/>
+          </w:rPr>
+          <w:t>Ilustración 3 comando cd</w:t>
+        </w:r>
+        <w:r>
+          <w:rPr>
+            <w:noProof/>
+            <w:webHidden/>
+          </w:rPr>
+          <w:tab/>
+        </w:r>
+        <w:r>
+          <w:rPr>
+            <w:noProof/>
+            <w:webHidden/>
+          </w:rPr>
+          <w:fldChar w:fldCharType="begin"/>
+        </w:r>
+        <w:r>
+          <w:rPr>
+            <w:noProof/>
+            <w:webHidden/>
+          </w:rPr>
+          <w:instrText xml:space="preserve"> PAGEREF _Toc151310193 \h </w:instrText>
+        </w:r>
+        <w:r>
+          <w:rPr>
+            <w:noProof/>
+            <w:webHidden/>
+          </w:rPr>
+        </w:r>
+        <w:r>
+          <w:rPr>
+            <w:noProof/>
+            <w:webHidden/>
+          </w:rPr>
+          <w:fldChar w:fldCharType="separate"/>
+        </w:r>
+        <w:r>
+          <w:rPr>
+            <w:noProof/>
+            <w:webHidden/>
+          </w:rPr>
+          <w:t>4</w:t>
+        </w:r>
+        <w:r>
+          <w:rPr>
+            <w:noProof/>
+            <w:webHidden/>
+          </w:rPr>
+          <w:fldChar w:fldCharType="end"/>
+        </w:r>
+      </w:hyperlink>
+    </w:p>
+    <w:p>
+      <w:pPr>
+        <w:pStyle w:val="Tabladeilustraciones"/>
+        <w:tabs>
+          <w:tab w:val="right" w:leader="dot" w:pos="9395"/>
+        </w:tabs>
+        <w:rPr>
+          <w:rFonts w:eastAsiaTheme="minorEastAsia"/>
+          <w:noProof/>
+          <w:lang w:eastAsia="es-MX"/>
+        </w:rPr>
+      </w:pPr>
+      <w:hyperlink w:anchor="_Toc151310194" w:history="1">
+        <w:r>
+          <w:rPr>
+            <w:rStyle w:val="Hipervnculo"/>
+            <w:noProof/>
+          </w:rPr>
+          <w:t>Ilustración 4 comando de salida de texto echo</w:t>
+        </w:r>
+        <w:r>
+          <w:rPr>
+            <w:noProof/>
+            <w:webHidden/>
+          </w:rPr>
+          <w:tab/>
+        </w:r>
+        <w:r>
+          <w:rPr>
+            <w:noProof/>
+            <w:webHidden/>
+          </w:rPr>
+          <w:fldChar w:fldCharType="begin"/>
+        </w:r>
+        <w:r>
+          <w:rPr>
+            <w:noProof/>
+            <w:webHidden/>
+          </w:rPr>
+          <w:instrText xml:space="preserve"> PAGEREF _Toc151310194 \h </w:instrText>
+        </w:r>
+        <w:r>
+          <w:rPr>
+            <w:noProof/>
+            <w:webHidden/>
+          </w:rPr>
+        </w:r>
+        <w:r>
+          <w:rPr>
+            <w:noProof/>
+            <w:webHidden/>
+          </w:rPr>
+          <w:fldChar w:fldCharType="separate"/>
+        </w:r>
+        <w:r>
+          <w:rPr>
+            <w:noProof/>
+            <w:webHidden/>
+          </w:rPr>
+          <w:t>4</w:t>
+        </w:r>
+        <w:r>
+          <w:rPr>
+            <w:noProof/>
+            <w:webHidden/>
+          </w:rPr>
+          <w:fldChar w:fldCharType="end"/>
+        </w:r>
+      </w:hyperlink>
+    </w:p>
+    <w:p>
+      <w:pPr>
+        <w:pStyle w:val="Tabladeilustraciones"/>
+        <w:tabs>
+          <w:tab w:val="right" w:leader="dot" w:pos="9395"/>
+        </w:tabs>
+        <w:rPr>
+          <w:rFonts w:eastAsiaTheme="minorEastAsia"/>
+          <w:noProof/>
+          <w:lang w:eastAsia="es-MX"/>
+        </w:rPr>
+      </w:pPr>
+      <w:hyperlink w:anchor="_Toc151310195" w:history="1">
+        <w:r>
+          <w:rPr>
+            <w:rStyle w:val="Hipervnculo"/>
+            <w:noProof/>
+          </w:rPr>
+          <w:t>Ilustración 5 rehabilitación de la salida de texto en consola</w:t>
+        </w:r>
+        <w:r>
+          <w:rPr>
+            <w:noProof/>
+            <w:webHidden/>
+          </w:rPr>
+          <w:tab/>
+        </w:r>
+        <w:r>
+          <w:rPr>
+            <w:noProof/>
+            <w:webHidden/>
+          </w:rPr>
+          <w:fldChar w:fldCharType="begin"/>
+        </w:r>
+        <w:r>
+          <w:rPr>
+            <w:noProof/>
+            <w:webHidden/>
+          </w:rPr>
+          <w:instrText xml:space="preserve"> PAGEREF _Toc151310195 \h </w:instrText>
+        </w:r>
+        <w:r>
+          <w:rPr>
+            <w:noProof/>
+            <w:webHidden/>
+          </w:rPr>
+        </w:r>
+        <w:r>
+          <w:rPr>
+            <w:noProof/>
+            <w:webHidden/>
+          </w:rPr>
+          <w:fldChar w:fldCharType="separate"/>
+        </w:r>
+        <w:r>
+          <w:rPr>
+            <w:noProof/>
+            <w:webHidden/>
+          </w:rPr>
+          <w:t>4</w:t>
+        </w:r>
+        <w:r>
+          <w:rPr>
+            <w:noProof/>
+            <w:webHidden/>
+          </w:rPr>
+          <w:fldChar w:fldCharType="end"/>
+        </w:r>
+      </w:hyperlink>
+    </w:p>
+    <w:p>
+      <w:pPr>
+        <w:pStyle w:val="Tabladeilustraciones"/>
+        <w:tabs>
+          <w:tab w:val="right" w:leader="dot" w:pos="9395"/>
+        </w:tabs>
+        <w:rPr>
+          <w:rFonts w:eastAsiaTheme="minorEastAsia"/>
+          <w:noProof/>
+          <w:lang w:eastAsia="es-MX"/>
+        </w:rPr>
+      </w:pPr>
+      <w:hyperlink w:anchor="_Toc151310196" w:history="1">
+        <w:r>
+          <w:rPr>
+            <w:rStyle w:val="Hipervnculo"/>
+            <w:noProof/>
+          </w:rPr>
+          <w:t>Ilustración 7 impresión de mensaje en consola y pausa del flujo de ejecución</w:t>
+        </w:r>
+        <w:r>
+          <w:rPr>
+            <w:noProof/>
+            <w:webHidden/>
+          </w:rPr>
+          <w:tab/>
+        </w:r>
+        <w:r>
+          <w:rPr>
+            <w:noProof/>
+            <w:webHidden/>
+          </w:rPr>
+          <w:fldChar w:fldCharType="begin"/>
+        </w:r>
+        <w:r>
+          <w:rPr>
+            <w:noProof/>
+            <w:webHidden/>
+          </w:rPr>
+          <w:instrText xml:space="preserve"> PAGEREF _Toc151310196 \h </w:instrText>
+        </w:r>
+        <w:r>
+          <w:rPr>
+            <w:noProof/>
+            <w:webHidden/>
+          </w:rPr>
+        </w:r>
+        <w:r>
+          <w:rPr>
+            <w:noProof/>
+            <w:webHidden/>
+          </w:rPr>
+          <w:fldChar w:fldCharType="separate"/>
+        </w:r>
+        <w:r>
+          <w:rPr>
+            <w:noProof/>
+            <w:webHidden/>
+          </w:rPr>
+          <w:t>5</w:t>
+        </w:r>
+        <w:r>
+          <w:rPr>
+            <w:noProof/>
+            <w:webHidden/>
+          </w:rPr>
+          <w:fldChar w:fldCharType="end"/>
+        </w:r>
+      </w:hyperlink>
+    </w:p>
+    <w:p>
+      <w:pPr>
+        <w:pStyle w:val="Tabladeilustraciones"/>
+        <w:tabs>
+          <w:tab w:val="right" w:leader="dot" w:pos="9395"/>
+        </w:tabs>
+        <w:rPr>
+          <w:rFonts w:eastAsiaTheme="minorEastAsia"/>
+          <w:noProof/>
+          <w:lang w:eastAsia="es-MX"/>
+        </w:rPr>
+      </w:pPr>
+      <w:hyperlink r:id="rId8" w:anchor="_Toc151310197" w:history="1">
+        <w:r>
+          <w:rPr>
+            <w:rStyle w:val="Hipervnculo"/>
+            <w:noProof/>
+          </w:rPr>
+          <w:t>Ilustración 6 resultado de ejecución</w:t>
+        </w:r>
+        <w:r>
+          <w:rPr>
+            <w:noProof/>
+            <w:webHidden/>
+          </w:rPr>
+          <w:tab/>
+        </w:r>
+        <w:r>
+          <w:rPr>
+            <w:noProof/>
+            <w:webHidden/>
+          </w:rPr>
+          <w:fldChar w:fldCharType="begin"/>
+        </w:r>
+        <w:r>
+          <w:rPr>
+            <w:noProof/>
+            <w:webHidden/>
+          </w:rPr>
+          <w:instrText xml:space="preserve"> PAGEREF _Toc151310197 \h </w:instrText>
+        </w:r>
+        <w:r>
+          <w:rPr>
+            <w:noProof/>
+            <w:webHidden/>
+          </w:rPr>
+        </w:r>
+        <w:r>
+          <w:rPr>
+            <w:noProof/>
+            <w:webHidden/>
+          </w:rPr>
+          <w:fldChar w:fldCharType="separate"/>
+        </w:r>
+        <w:r>
+          <w:rPr>
+            <w:noProof/>
+            <w:webHidden/>
+          </w:rPr>
+          <w:t>5</w:t>
+        </w:r>
+        <w:r>
+          <w:rPr>
+            <w:noProof/>
+            <w:webHidden/>
+          </w:rPr>
+          <w:fldChar w:fldCharType="end"/>
+        </w:r>
+      </w:hyperlink>
     </w:p>
     <w:p>
       <w:pPr>
         <w:jc w:val="both"/>
-        <w:rPr>
-          <w:rFonts w:ascii="Times New Roman" w:hAnsi="Times New Roman" w:cs="Times New Roman"/>
-          <w:sz w:val="24"/>
-          <w:szCs w:val="24"/>
-        </w:rPr>
-      </w:pPr>
-      <w:r>
-        <w:rPr>
-          <w:rFonts w:ascii="Times New Roman" w:hAnsi="Times New Roman" w:cs="Times New Roman"/>
-          <w:sz w:val="24"/>
-          <w:szCs w:val="24"/>
-        </w:rPr>
-        <w:t xml:space="preserve">Los archivos scripts son aplicaciones para el sistema operativo, que pueden ser creadas por los propios usuarios, para infinidad de tareas y además su procesamiento es por lotes. En la actualidad el procesamiento por lotes tiene diferencias a como se realizaba en los inicios de este tipo de procesamiento. Cabe señalar que la elaboración de estos archivos no suele ser la misma para todos los sistemas operativos del mercado actual. </w:t>
-      </w:r>
-    </w:p>
-    <w:p>
-      <w:pPr>
-        <w:jc w:val="both"/>
-        <w:rPr>
-          <w:rFonts w:ascii="Times New Roman" w:hAnsi="Times New Roman" w:cs="Times New Roman"/>
-          <w:sz w:val="24"/>
-          <w:szCs w:val="24"/>
-        </w:rPr>
-      </w:pPr>
-    </w:p>
-    <w:p>
-      <w:pPr>
-        <w:jc w:val="both"/>
-        <w:rPr>
-          <w:rFonts w:ascii="Times New Roman" w:hAnsi="Times New Roman" w:cs="Times New Roman"/>
-          <w:sz w:val="24"/>
-          <w:szCs w:val="24"/>
-        </w:rPr>
-      </w:pPr>
-      <w:r>
-        <w:rPr>
-          <w:rFonts w:ascii="Times New Roman" w:hAnsi="Times New Roman" w:cs="Times New Roman"/>
-          <w:sz w:val="24"/>
-          <w:szCs w:val="24"/>
-        </w:rPr>
-        <w:t>Por lo que esta actividad tiene énfasis en la explotación de las ventajas de este tipo de archivos en el sistema operativo.</w:t>
-      </w:r>
-    </w:p>
-    <w:p>
-      <w:pPr>
-        <w:pStyle w:val="Ttulo1"/>
         <w:rPr>
           <w:sz w:val="32"/>
           <w:szCs w:val="32"/>
@@ -324,10 +1741,18 @@
       </w:pPr>
       <w:r>
         <w:rPr>
+          <w:rFonts w:ascii="Times New Roman" w:hAnsi="Times New Roman" w:cs="Times New Roman"/>
+          <w:sz w:val="24"/>
+          <w:szCs w:val="24"/>
+        </w:rPr>
+        <w:fldChar w:fldCharType="end"/>
+      </w:r>
+      <w:r>
+        <w:rPr>
           <w:sz w:val="32"/>
           <w:szCs w:val="32"/>
         </w:rPr>
-        <w:t>Objetivo:</w:t>
+        <w:t>Introducción:</w:t>
       </w:r>
     </w:p>
     <w:p>
@@ -345,7 +1770,7 @@
           <w:sz w:val="24"/>
           <w:szCs w:val="24"/>
         </w:rPr>
-        <w:t>El estudiante programara y manipulara componentes de la máquina para optimizar tareas.</w:t>
+        <w:t xml:space="preserve">Los archivos scripts son aplicaciones para el sistema operativo, que pueden ser creadas por los propios usuarios, para infinidad de tareas y además su procesamiento es por lotes. En la actualidad el procesamiento por lotes tiene diferencias a como se realizaba en los inicios de este tipo de procesamiento. Cabe señalar que la elaboración de estos archivos no suele ser la misma para todos los sistemas operativos del mercado actual. </w:t>
       </w:r>
     </w:p>
     <w:p>
@@ -357,6 +1782,14 @@
           <w:szCs w:val="24"/>
         </w:rPr>
       </w:pPr>
+      <w:r>
+        <w:rPr>
+          <w:rFonts w:ascii="Times New Roman" w:hAnsi="Times New Roman" w:cs="Times New Roman"/>
+          <w:sz w:val="24"/>
+          <w:szCs w:val="24"/>
+        </w:rPr>
+        <w:t>Por lo que esta actividad tiene énfasis en la explotación de las ventajas de este tipo de archivos en el sistema operativo.</w:t>
+      </w:r>
     </w:p>
     <w:p>
       <w:pPr>
@@ -366,21 +1799,62 @@
           <w:szCs w:val="32"/>
         </w:rPr>
       </w:pPr>
+      <w:bookmarkStart w:id="2" w:name="_Toc151310177"/>
       <w:r>
         <w:rPr>
           <w:sz w:val="32"/>
           <w:szCs w:val="32"/>
         </w:rPr>
+        <w:lastRenderedPageBreak/>
+        <w:t>Objetivo:</w:t>
+      </w:r>
+      <w:bookmarkEnd w:id="2"/>
+    </w:p>
+    <w:p>
+      <w:pPr>
+        <w:jc w:val="both"/>
+        <w:rPr>
+          <w:rFonts w:ascii="Times New Roman" w:hAnsi="Times New Roman" w:cs="Times New Roman"/>
+          <w:sz w:val="24"/>
+          <w:szCs w:val="24"/>
+        </w:rPr>
+      </w:pPr>
+      <w:r>
+        <w:rPr>
+          <w:rFonts w:ascii="Times New Roman" w:hAnsi="Times New Roman" w:cs="Times New Roman"/>
+          <w:sz w:val="24"/>
+          <w:szCs w:val="24"/>
+        </w:rPr>
+        <w:t>El estudiante programara y manipulara componentes de la máquina para optimizar tareas.</w:t>
+      </w:r>
+    </w:p>
+    <w:p>
+      <w:pPr>
+        <w:pStyle w:val="Ttulo1"/>
+        <w:rPr>
+          <w:sz w:val="32"/>
+          <w:szCs w:val="32"/>
+        </w:rPr>
+      </w:pPr>
+      <w:bookmarkStart w:id="3" w:name="_Toc151310178"/>
+      <w:r>
+        <w:rPr>
+          <w:sz w:val="32"/>
+          <w:szCs w:val="32"/>
+        </w:rPr>
         <w:t>Instrucciones</w:t>
       </w:r>
+      <w:bookmarkEnd w:id="3"/>
     </w:p>
     <w:p>
       <w:pPr>
         <w:pStyle w:val="Ttulo2"/>
       </w:pPr>
+      <w:bookmarkStart w:id="4" w:name="_Toc151310179"/>
       <w:r>
         <w:t>a) Investigar cómo funciona un script y la mejor manera de construirlo.</w:t>
       </w:r>
+      <w:bookmarkEnd w:id="4"/>
     </w:p>
     <w:p>
       <w:pPr>
@@ -438,9 +1912,11 @@
       <w:pPr>
         <w:pStyle w:val="Ttulo2"/>
       </w:pPr>
+      <w:bookmarkStart w:id="5" w:name="_Toc151310180"/>
       <w:r>
         <w:t>b) Una vez recolectada la información realice una infografía donde explique que es un script, como funciona y sus elementos.</w:t>
       </w:r>
+      <w:bookmarkEnd w:id="5"/>
     </w:p>
     <w:p>
       <w:pPr>
@@ -451,7 +1927,7 @@
           <w:szCs w:val="24"/>
         </w:rPr>
       </w:pPr>
-      <w:hyperlink r:id="rId7" w:history="1">
+      <w:hyperlink r:id="rId9" w:history="1">
         <w:r>
           <w:rPr>
             <w:rStyle w:val="Hipervnculo"/>
@@ -459,25 +1935,7 @@
             <w:sz w:val="24"/>
             <w:szCs w:val="24"/>
           </w:rPr>
-          <w:t>https://dri</w:t>
-        </w:r>
-        <w:r>
-          <w:rPr>
-            <w:rStyle w:val="Hipervnculo"/>
-            <w:rFonts w:ascii="Times New Roman" w:hAnsi="Times New Roman" w:cs="Times New Roman"/>
-            <w:sz w:val="24"/>
-            <w:szCs w:val="24"/>
-          </w:rPr>
-          <w:t>v</w:t>
-        </w:r>
-        <w:r>
-          <w:rPr>
-            <w:rStyle w:val="Hipervnculo"/>
-            <w:rFonts w:ascii="Times New Roman" w:hAnsi="Times New Roman" w:cs="Times New Roman"/>
-            <w:sz w:val="24"/>
-            <w:szCs w:val="24"/>
-          </w:rPr>
-          <w:t>e.google.com/file/d/1IZV0P3RXnw0Zeft280z1i15ZLkpw6v4v/view?usp=drive_link</w:t>
+          <w:t>https://drive.google.com/file/d/1IZV0P3RXnw0Zeft280z1i15ZLkpw6v4v/view?usp=drive_link</w:t>
         </w:r>
       </w:hyperlink>
     </w:p>
@@ -495,17 +1953,21 @@
       <w:pPr>
         <w:pStyle w:val="Ttulo2"/>
       </w:pPr>
+      <w:bookmarkStart w:id="6" w:name="_Toc151310181"/>
       <w:r>
         <w:t>c) Elabore un archivo BATCH (deberá ser creativo) con un mínimo de 15 comandos.</w:t>
       </w:r>
+      <w:bookmarkEnd w:id="6"/>
     </w:p>
     <w:p>
       <w:pPr>
         <w:pStyle w:val="Ttulo2"/>
       </w:pPr>
+      <w:bookmarkStart w:id="7" w:name="_Toc151310182"/>
       <w:r>
         <w:t>d) Genere un reporte donde incluya la explicación del problema, la solución que propone y la explicación de su código (incluya imágenes).</w:t>
       </w:r>
+      <w:bookmarkEnd w:id="7"/>
     </w:p>
     <w:p>
       <w:pPr>
@@ -522,16 +1984,7 @@
           <w:sz w:val="24"/>
           <w:szCs w:val="24"/>
         </w:rPr>
-        <w:t xml:space="preserve">Se necesita generar 1 respaldo de diferentes computadoras, generar una nueva estructura de carpetas es una tarea que con el tiempo se hace repetitiva e incluso frustrante y que se debe realizar </w:t>
-      </w:r>
-      <w:r>
-        <w:rPr>
-          <w:rFonts w:ascii="Times New Roman" w:hAnsi="Times New Roman" w:cs="Times New Roman"/>
-          <w:sz w:val="24"/>
-          <w:szCs w:val="24"/>
-        </w:rPr>
-        <w:lastRenderedPageBreak/>
-        <w:t>por cada nuevo respaldo, con la ejecución del siguiente código generamos una nueva estructura de carpetas básicas para un nuevo respaldo en cuestión de segundos y que está preparada para organizar los diferentes archivos que necesitamos.</w:t>
+        <w:t>Se necesita generar 1 respaldo de diferentes computadoras, generar una nueva estructura de carpetas es una tarea que con el tiempo se hace repetitiva e incluso frustrante y que se debe realizar por cada nuevo respaldo, con la ejecución del siguiente código generamos una nueva estructura de carpetas básicas para un nuevo respaldo en cuestión de segundos y que está preparada para organizar los diferentes archivos que necesitamos.</w:t>
       </w:r>
     </w:p>
     <w:p>
@@ -1311,7 +2764,20 @@
           <w:lang w:eastAsia="es-MX"/>
           <w14:ligatures w14:val="none"/>
         </w:rPr>
-        <w:t xml:space="preserve">). Se deben crear carpetas diferentes para cada categoría que se necesite por imagenes </w:t>
+        <w:t xml:space="preserve">). Se deben crear </w:t>
+      </w:r>
+      <w:r>
+        <w:rPr>
+          <w:rFonts w:ascii="Consolas" w:eastAsia="Times New Roman" w:hAnsi="Consolas" w:cs="Times New Roman"/>
+          <w:color w:val="EEFFFF"/>
+          <w:kern w:val="0"/>
+          <w:sz w:val="21"/>
+          <w:szCs w:val="21"/>
+          <w:lang w:eastAsia="es-MX"/>
+          <w14:ligatures w14:val="none"/>
+        </w:rPr>
+        <w:lastRenderedPageBreak/>
+        <w:t xml:space="preserve">carpetas diferentes para cada categoría que se necesite por imagenes </w:t>
       </w:r>
       <w:r>
         <w:rPr>
@@ -2063,16 +3529,13 @@
     </w:p>
     <w:p>
       <w:pPr>
+        <w:keepNext/>
         <w:jc w:val="both"/>
-        <w:rPr>
-          <w:rFonts w:ascii="Times New Roman" w:hAnsi="Times New Roman" w:cs="Times New Roman"/>
-          <w:sz w:val="24"/>
-          <w:szCs w:val="24"/>
-        </w:rPr>
-      </w:pPr>
-      <w:r>
-        <w:rPr>
-          <w:rFonts w:ascii="Times New Roman" w:hAnsi="Times New Roman" w:cs="Times New Roman"/>
+      </w:pPr>
+      <w:r>
+        <w:rPr>
+          <w:rFonts w:ascii="Times New Roman" w:hAnsi="Times New Roman" w:cs="Times New Roman"/>
+          <w:noProof/>
           <w:sz w:val="24"/>
           <w:szCs w:val="24"/>
         </w:rPr>
@@ -2092,7 +3555,7 @@
                     <pic:cNvPicPr/>
                   </pic:nvPicPr>
                   <pic:blipFill>
-                    <a:blip r:embed="rId8"/>
+                    <a:blip r:embed="rId10"/>
                     <a:stretch>
                       <a:fillRect/>
                     </a:stretch>
@@ -2115,6 +3578,7 @@
     </w:p>
     <w:p>
       <w:pPr>
+        <w:pStyle w:val="Descripcin"/>
         <w:jc w:val="both"/>
         <w:rPr>
           <w:rFonts w:ascii="Times New Roman" w:hAnsi="Times New Roman" w:cs="Times New Roman"/>
@@ -2122,6 +3586,32 @@
           <w:szCs w:val="24"/>
         </w:rPr>
       </w:pPr>
+      <w:bookmarkStart w:id="8" w:name="_Toc151310191"/>
+      <w:r>
+        <w:t xml:space="preserve">Ilustración </w:t>
+      </w:r>
+      <w:fldSimple w:instr=" SEQ Ilustración \* ARABIC ">
+        <w:r>
+          <w:rPr>
+            <w:noProof/>
+          </w:rPr>
+          <w:t>1</w:t>
+        </w:r>
+      </w:fldSimple>
+      <w:r>
+        <w:t xml:space="preserve"> comando echo</w:t>
+      </w:r>
+      <w:bookmarkEnd w:id="8"/>
+    </w:p>
+    <w:p>
+      <w:pPr>
+        <w:jc w:val="both"/>
+        <w:rPr>
+          <w:rFonts w:ascii="Times New Roman" w:hAnsi="Times New Roman" w:cs="Times New Roman"/>
+          <w:sz w:val="24"/>
+          <w:szCs w:val="24"/>
+        </w:rPr>
+      </w:pPr>
       <w:r>
         <w:rPr>
           <w:rFonts w:ascii="Times New Roman" w:hAnsi="Times New Roman" w:cs="Times New Roman"/>
@@ -2133,16 +3623,13 @@
     </w:p>
     <w:p>
       <w:pPr>
+        <w:keepNext/>
         <w:jc w:val="both"/>
-        <w:rPr>
-          <w:rFonts w:ascii="Times New Roman" w:hAnsi="Times New Roman" w:cs="Times New Roman"/>
-          <w:sz w:val="24"/>
-          <w:szCs w:val="24"/>
-        </w:rPr>
-      </w:pPr>
-      <w:r>
-        <w:rPr>
-          <w:rFonts w:ascii="Times New Roman" w:hAnsi="Times New Roman" w:cs="Times New Roman"/>
+      </w:pPr>
+      <w:r>
+        <w:rPr>
+          <w:rFonts w:ascii="Times New Roman" w:hAnsi="Times New Roman" w:cs="Times New Roman"/>
+          <w:noProof/>
           <w:sz w:val="24"/>
           <w:szCs w:val="24"/>
         </w:rPr>
@@ -2162,7 +3649,7 @@
                     <pic:cNvPicPr/>
                   </pic:nvPicPr>
                   <pic:blipFill>
-                    <a:blip r:embed="rId9"/>
+                    <a:blip r:embed="rId11"/>
                     <a:stretch>
                       <a:fillRect/>
                     </a:stretch>
@@ -2185,6 +3672,7 @@
     </w:p>
     <w:p>
       <w:pPr>
+        <w:pStyle w:val="Descripcin"/>
         <w:jc w:val="both"/>
         <w:rPr>
           <w:rFonts w:ascii="Times New Roman" w:hAnsi="Times New Roman" w:cs="Times New Roman"/>
@@ -2192,6 +3680,32 @@
           <w:szCs w:val="24"/>
         </w:rPr>
       </w:pPr>
+      <w:bookmarkStart w:id="9" w:name="_Toc151310192"/>
+      <w:r>
+        <w:t xml:space="preserve">Ilustración </w:t>
+      </w:r>
+      <w:fldSimple w:instr=" SEQ Ilustración \* ARABIC ">
+        <w:r>
+          <w:rPr>
+            <w:noProof/>
+          </w:rPr>
+          <w:t>2</w:t>
+        </w:r>
+      </w:fldSimple>
+      <w:r>
+        <w:t xml:space="preserve"> comando mkdir</w:t>
+      </w:r>
+      <w:bookmarkEnd w:id="9"/>
+    </w:p>
+    <w:p>
+      <w:pPr>
+        <w:jc w:val="both"/>
+        <w:rPr>
+          <w:rFonts w:ascii="Times New Roman" w:hAnsi="Times New Roman" w:cs="Times New Roman"/>
+          <w:sz w:val="24"/>
+          <w:szCs w:val="24"/>
+        </w:rPr>
+      </w:pPr>
       <w:r>
         <w:rPr>
           <w:rFonts w:ascii="Times New Roman" w:hAnsi="Times New Roman" w:cs="Times New Roman"/>
@@ -2203,16 +3717,13 @@
     </w:p>
     <w:p>
       <w:pPr>
+        <w:keepNext/>
         <w:jc w:val="both"/>
-        <w:rPr>
-          <w:rFonts w:ascii="Times New Roman" w:hAnsi="Times New Roman" w:cs="Times New Roman"/>
-          <w:sz w:val="24"/>
-          <w:szCs w:val="24"/>
-        </w:rPr>
-      </w:pPr>
-      <w:r>
-        <w:rPr>
-          <w:rFonts w:ascii="Times New Roman" w:hAnsi="Times New Roman" w:cs="Times New Roman"/>
+      </w:pPr>
+      <w:r>
+        <w:rPr>
+          <w:rFonts w:ascii="Times New Roman" w:hAnsi="Times New Roman" w:cs="Times New Roman"/>
+          <w:noProof/>
           <w:sz w:val="24"/>
           <w:szCs w:val="24"/>
         </w:rPr>
@@ -2232,7 +3743,7 @@
                     <pic:cNvPicPr/>
                   </pic:nvPicPr>
                   <pic:blipFill>
-                    <a:blip r:embed="rId10"/>
+                    <a:blip r:embed="rId12"/>
                     <a:stretch>
                       <a:fillRect/>
                     </a:stretch>
@@ -2255,6 +3766,7 @@
     </w:p>
     <w:p>
       <w:pPr>
+        <w:pStyle w:val="Descripcin"/>
         <w:jc w:val="both"/>
         <w:rPr>
           <w:rFonts w:ascii="Times New Roman" w:hAnsi="Times New Roman" w:cs="Times New Roman"/>
@@ -2262,6 +3774,22 @@
           <w:szCs w:val="24"/>
         </w:rPr>
       </w:pPr>
+      <w:bookmarkStart w:id="10" w:name="_Toc151310193"/>
+      <w:r>
+        <w:t xml:space="preserve">Ilustración </w:t>
+      </w:r>
+      <w:fldSimple w:instr=" SEQ Ilustración \* ARABIC ">
+        <w:r>
+          <w:rPr>
+            <w:noProof/>
+          </w:rPr>
+          <w:t>3</w:t>
+        </w:r>
+      </w:fldSimple>
+      <w:r>
+        <w:t xml:space="preserve"> comando cd</w:t>
+      </w:r>
+      <w:bookmarkEnd w:id="10"/>
     </w:p>
     <w:p>
       <w:pPr>
@@ -2272,13 +3800,22 @@
           <w:szCs w:val="24"/>
         </w:rPr>
       </w:pPr>
-      <w:r>
-        <w:rPr>
-          <w:rFonts w:ascii="Times New Roman" w:hAnsi="Times New Roman" w:cs="Times New Roman"/>
-          <w:sz w:val="24"/>
-          <w:szCs w:val="24"/>
-        </w:rPr>
-        <w:lastRenderedPageBreak/>
+    </w:p>
+    <w:p>
+      <w:pPr>
+        <w:jc w:val="both"/>
+        <w:rPr>
+          <w:rFonts w:ascii="Times New Roman" w:hAnsi="Times New Roman" w:cs="Times New Roman"/>
+          <w:sz w:val="24"/>
+          <w:szCs w:val="24"/>
+        </w:rPr>
+      </w:pPr>
+      <w:r>
+        <w:rPr>
+          <w:rFonts w:ascii="Times New Roman" w:hAnsi="Times New Roman" w:cs="Times New Roman"/>
+          <w:sz w:val="24"/>
+          <w:szCs w:val="24"/>
+        </w:rPr>
         <w:t>Realiza una salida de hacía un destino, en este ejemplo se hace a un archivo (exista o no)</w:t>
       </w:r>
       <w:r>
@@ -2292,16 +3829,13 @@
     </w:p>
     <w:p>
       <w:pPr>
+        <w:keepNext/>
         <w:jc w:val="both"/>
-        <w:rPr>
-          <w:rFonts w:ascii="Times New Roman" w:hAnsi="Times New Roman" w:cs="Times New Roman"/>
-          <w:sz w:val="24"/>
-          <w:szCs w:val="24"/>
-        </w:rPr>
-      </w:pPr>
-      <w:r>
-        <w:rPr>
-          <w:rFonts w:ascii="Times New Roman" w:hAnsi="Times New Roman" w:cs="Times New Roman"/>
+      </w:pPr>
+      <w:r>
+        <w:rPr>
+          <w:rFonts w:ascii="Times New Roman" w:hAnsi="Times New Roman" w:cs="Times New Roman"/>
+          <w:noProof/>
           <w:sz w:val="24"/>
           <w:szCs w:val="24"/>
         </w:rPr>
@@ -2321,7 +3855,7 @@
                     <pic:cNvPicPr/>
                   </pic:nvPicPr>
                   <pic:blipFill>
-                    <a:blip r:embed="rId11"/>
+                    <a:blip r:embed="rId13"/>
                     <a:stretch>
                       <a:fillRect/>
                     </a:stretch>
@@ -2344,6 +3878,7 @@
     </w:p>
     <w:p>
       <w:pPr>
+        <w:pStyle w:val="Descripcin"/>
         <w:jc w:val="both"/>
         <w:rPr>
           <w:rFonts w:ascii="Times New Roman" w:hAnsi="Times New Roman" w:cs="Times New Roman"/>
@@ -2351,6 +3886,32 @@
           <w:szCs w:val="24"/>
         </w:rPr>
       </w:pPr>
+      <w:bookmarkStart w:id="11" w:name="_Toc151310194"/>
+      <w:r>
+        <w:t xml:space="preserve">Ilustración </w:t>
+      </w:r>
+      <w:fldSimple w:instr=" SEQ Ilustración \* ARABIC ">
+        <w:r>
+          <w:rPr>
+            <w:noProof/>
+          </w:rPr>
+          <w:t>4</w:t>
+        </w:r>
+      </w:fldSimple>
+      <w:r>
+        <w:t xml:space="preserve"> comando de salida de texto echo</w:t>
+      </w:r>
+      <w:bookmarkEnd w:id="11"/>
+    </w:p>
+    <w:p>
+      <w:pPr>
+        <w:jc w:val="both"/>
+        <w:rPr>
+          <w:rFonts w:ascii="Times New Roman" w:hAnsi="Times New Roman" w:cs="Times New Roman"/>
+          <w:sz w:val="24"/>
+          <w:szCs w:val="24"/>
+        </w:rPr>
+      </w:pPr>
       <w:r>
         <w:rPr>
           <w:rFonts w:ascii="Times New Roman" w:hAnsi="Times New Roman" w:cs="Times New Roman"/>
@@ -2362,16 +3923,13 @@
     </w:p>
     <w:p>
       <w:pPr>
+        <w:keepNext/>
         <w:jc w:val="both"/>
-        <w:rPr>
-          <w:rFonts w:ascii="Times New Roman" w:hAnsi="Times New Roman" w:cs="Times New Roman"/>
-          <w:sz w:val="24"/>
-          <w:szCs w:val="24"/>
-        </w:rPr>
-      </w:pPr>
-      <w:r>
-        <w:rPr>
-          <w:rFonts w:ascii="Times New Roman" w:hAnsi="Times New Roman" w:cs="Times New Roman"/>
+      </w:pPr>
+      <w:r>
+        <w:rPr>
+          <w:rFonts w:ascii="Times New Roman" w:hAnsi="Times New Roman" w:cs="Times New Roman"/>
+          <w:noProof/>
           <w:sz w:val="24"/>
           <w:szCs w:val="24"/>
         </w:rPr>
@@ -2391,7 +3949,7 @@
                     <pic:cNvPicPr/>
                   </pic:nvPicPr>
                   <pic:blipFill>
-                    <a:blip r:embed="rId12"/>
+                    <a:blip r:embed="rId14"/>
                     <a:stretch>
                       <a:fillRect/>
                     </a:stretch>
@@ -2414,6 +3972,7 @@
     </w:p>
     <w:p>
       <w:pPr>
+        <w:pStyle w:val="Descripcin"/>
         <w:jc w:val="both"/>
         <w:rPr>
           <w:rFonts w:ascii="Times New Roman" w:hAnsi="Times New Roman" w:cs="Times New Roman"/>
@@ -2421,6 +3980,90 @@
           <w:szCs w:val="24"/>
         </w:rPr>
       </w:pPr>
+      <w:bookmarkStart w:id="12" w:name="_Toc151310195"/>
+      <w:r>
+        <w:t xml:space="preserve">Ilustración </w:t>
+      </w:r>
+      <w:fldSimple w:instr=" SEQ Ilustración \* ARABIC ">
+        <w:r>
+          <w:rPr>
+            <w:noProof/>
+          </w:rPr>
+          <w:t>5</w:t>
+        </w:r>
+      </w:fldSimple>
+      <w:r>
+        <w:t xml:space="preserve"> rehabilitación de la salida de texto en consola</w:t>
+      </w:r>
+      <w:bookmarkEnd w:id="12"/>
+    </w:p>
+    <w:p>
+      <w:pPr>
+        <w:jc w:val="both"/>
+        <w:rPr>
+          <w:rFonts w:ascii="Times New Roman" w:hAnsi="Times New Roman" w:cs="Times New Roman"/>
+          <w:sz w:val="24"/>
+          <w:szCs w:val="24"/>
+        </w:rPr>
+      </w:pPr>
+      <w:r>
+        <w:lastRenderedPageBreak/>
+        <w:drawing>
+          <wp:anchor distT="0" distB="0" distL="114300" distR="114300" simplePos="0" relativeHeight="251658240" behindDoc="0" locked="0" layoutInCell="1" allowOverlap="1" wp14:anchorId="4B658D08" wp14:editId="0BD2D5FE">
+            <wp:simplePos x="0" y="0"/>
+            <wp:positionH relativeFrom="column">
+              <wp:posOffset>4253230</wp:posOffset>
+            </wp:positionH>
+            <wp:positionV relativeFrom="paragraph">
+              <wp:posOffset>335491</wp:posOffset>
+            </wp:positionV>
+            <wp:extent cx="1629002" cy="1133633"/>
+            <wp:effectExtent l="0" t="0" r="9525" b="9525"/>
+            <wp:wrapSquare wrapText="bothSides"/>
+            <wp:docPr id="177100800" name="Imagen 1" descr="Texto&#10;&#10;Descripción generada automáticamente con confianza media"/>
+            <wp:cNvGraphicFramePr>
+              <a:graphicFrameLocks xmlns:a="http://schemas.openxmlformats.org/drawingml/2006/main" noChangeAspect="1"/>
+            </wp:cNvGraphicFramePr>
+            <a:graphic xmlns:a="http://schemas.openxmlformats.org/drawingml/2006/main">
+              <a:graphicData uri="http://schemas.openxmlformats.org/drawingml/2006/picture">
+                <pic:pic xmlns:pic="http://schemas.openxmlformats.org/drawingml/2006/picture">
+                  <pic:nvPicPr>
+                    <pic:cNvPr id="177100800" name="Imagen 1" descr="Texto&#10;&#10;Descripción generada automáticamente con confianza media"/>
+                    <pic:cNvPicPr/>
+                  </pic:nvPicPr>
+                  <pic:blipFill>
+                    <a:blip r:embed="rId15">
+                      <a:extLst>
+                        <a:ext uri="{28A0092B-C50C-407E-A947-70E740481C1C}">
+                          <a14:useLocalDpi xmlns:a14="http://schemas.microsoft.com/office/drawing/2010/main" val="0"/>
+                        </a:ext>
+                      </a:extLst>
+                    </a:blip>
+                    <a:stretch>
+                      <a:fillRect/>
+                    </a:stretch>
+                  </pic:blipFill>
+                  <pic:spPr>
+                    <a:xfrm>
+                      <a:off x="0" y="0"/>
+                      <a:ext cx="1629002" cy="1133633"/>
+                    </a:xfrm>
+                    <a:prstGeom prst="rect">
+                      <a:avLst/>
+                    </a:prstGeom>
+                  </pic:spPr>
+                </pic:pic>
+              </a:graphicData>
+            </a:graphic>
+            <wp14:sizeRelH relativeFrom="page">
+              <wp14:pctWidth>0</wp14:pctWidth>
+            </wp14:sizeRelH>
+            <wp14:sizeRelV relativeFrom="page">
+              <wp14:pctHeight>0</wp14:pctHeight>
+            </wp14:sizeRelV>
+          </wp:anchor>
+        </w:drawing>
+      </w:r>
       <w:r>
         <w:rPr>
           <w:rFonts w:ascii="Times New Roman" w:hAnsi="Times New Roman" w:cs="Times New Roman"/>
@@ -2432,21 +4075,18 @@
     </w:p>
     <w:p>
       <w:pPr>
+        <w:keepNext/>
         <w:jc w:val="both"/>
-        <w:rPr>
-          <w:rFonts w:ascii="Times New Roman" w:hAnsi="Times New Roman" w:cs="Times New Roman"/>
-          <w:sz w:val="24"/>
-          <w:szCs w:val="24"/>
-        </w:rPr>
-      </w:pPr>
-      <w:r>
-        <w:rPr>
-          <w:rFonts w:ascii="Times New Roman" w:hAnsi="Times New Roman" w:cs="Times New Roman"/>
+      </w:pPr>
+      <w:r>
+        <w:rPr>
+          <w:rFonts w:ascii="Times New Roman" w:hAnsi="Times New Roman" w:cs="Times New Roman"/>
+          <w:noProof/>
           <w:sz w:val="24"/>
           <w:szCs w:val="24"/>
         </w:rPr>
         <w:drawing>
-          <wp:inline distT="0" distB="0" distL="0" distR="0" wp14:anchorId="2F94664B" wp14:editId="6B251F8A">
+          <wp:inline distT="0" distB="0" distL="0" distR="0" wp14:anchorId="2F94664B" wp14:editId="05BA310E">
             <wp:extent cx="3048425" cy="457264"/>
             <wp:effectExtent l="0" t="0" r="0" b="0"/>
             <wp:docPr id="1616115464" name="Imagen 1"/>
@@ -2461,7 +4101,7 @@
                     <pic:cNvPicPr/>
                   </pic:nvPicPr>
                   <pic:blipFill>
-                    <a:blip r:embed="rId13"/>
+                    <a:blip r:embed="rId16"/>
                     <a:stretch>
                       <a:fillRect/>
                     </a:stretch>
@@ -2484,8 +4124,151 @@
     </w:p>
     <w:p>
       <w:pPr>
+        <w:pStyle w:val="Descripcin"/>
+        <w:jc w:val="both"/>
+      </w:pPr>
+      <w:bookmarkStart w:id="13" w:name="_Toc151310196"/>
+      <w:r>
+        <w:t xml:space="preserve">Ilustración </w:t>
+      </w:r>
+      <w:fldSimple w:instr=" SEQ Ilustración \* ARABIC ">
+        <w:r>
+          <w:rPr>
+            <w:noProof/>
+          </w:rPr>
+          <w:t>6</w:t>
+        </w:r>
+      </w:fldSimple>
+      <w:r>
+        <w:t xml:space="preserve"> impresión de mensaje en consola y pausa del flujo de ejecución</w:t>
+      </w:r>
+      <w:bookmarkEnd w:id="13"/>
+    </w:p>
+    <w:p>
+      <w:r>
+        <w:rPr>
+          <w:noProof/>
+        </w:rPr>
+        <mc:AlternateContent>
+          <mc:Choice Requires="wps">
+            <w:drawing>
+              <wp:anchor distT="0" distB="0" distL="114300" distR="114300" simplePos="0" relativeHeight="251660288" behindDoc="0" locked="0" layoutInCell="1" allowOverlap="1" wp14:anchorId="329E0234" wp14:editId="7207BBCF">
+                <wp:simplePos x="0" y="0"/>
+                <wp:positionH relativeFrom="column">
+                  <wp:posOffset>4253230</wp:posOffset>
+                </wp:positionH>
+                <wp:positionV relativeFrom="paragraph">
+                  <wp:posOffset>146896</wp:posOffset>
+                </wp:positionV>
+                <wp:extent cx="1628775" cy="635"/>
+                <wp:effectExtent l="0" t="0" r="0" b="0"/>
+                <wp:wrapSquare wrapText="bothSides"/>
+                <wp:docPr id="1718846286" name="Cuadro de texto 1"/>
+                <wp:cNvGraphicFramePr/>
+                <a:graphic xmlns:a="http://schemas.openxmlformats.org/drawingml/2006/main">
+                  <a:graphicData uri="http://schemas.microsoft.com/office/word/2010/wordprocessingShape">
+                    <wps:wsp>
+                      <wps:cNvSpPr txBox="1"/>
+                      <wps:spPr>
+                        <a:xfrm>
+                          <a:off x="0" y="0"/>
+                          <a:ext cx="1628775" cy="635"/>
+                        </a:xfrm>
+                        <a:prstGeom prst="rect">
+                          <a:avLst/>
+                        </a:prstGeom>
+                        <a:solidFill>
+                          <a:prstClr val="white"/>
+                        </a:solidFill>
+                        <a:ln>
+                          <a:noFill/>
+                        </a:ln>
+                      </wps:spPr>
+                      <wps:txbx>
+                        <w:txbxContent>
+                          <w:p>
+                            <w:pPr>
+                              <w:pStyle w:val="Descripcin"/>
+                            </w:pPr>
+                            <w:bookmarkStart w:id="14" w:name="_Toc151310197"/>
+                            <w:r>
+                              <w:t xml:space="preserve">Ilustración </w:t>
+                            </w:r>
+                            <w:fldSimple w:instr=" SEQ Ilustración \* ARABIC ">
+                              <w:r>
+                                <w:rPr>
+                                  <w:noProof/>
+                                </w:rPr>
+                                <w:t>7</w:t>
+                              </w:r>
+                            </w:fldSimple>
+                            <w:r>
+                              <w:t xml:space="preserve"> resultado de ejecución</w:t>
+                            </w:r>
+                            <w:bookmarkEnd w:id="14"/>
+                          </w:p>
+                        </w:txbxContent>
+                      </wps:txbx>
+                      <wps:bodyPr rot="0" spcFirstLastPara="0" vertOverflow="overflow" horzOverflow="overflow" vert="horz" wrap="square" lIns="0" tIns="0" rIns="0" bIns="0" numCol="1" spcCol="0" rtlCol="0" fromWordArt="0" anchor="t" anchorCtr="0" forceAA="0" compatLnSpc="1">
+                        <a:prstTxWarp prst="textNoShape">
+                          <a:avLst/>
+                        </a:prstTxWarp>
+                        <a:spAutoFit/>
+                      </wps:bodyPr>
+                    </wps:wsp>
+                  </a:graphicData>
+                </a:graphic>
+              </wp:anchor>
+            </w:drawing>
+          </mc:Choice>
+          <mc:Fallback>
+            <w:pict>
+              <v:shapetype w14:anchorId="329E0234" id="_x0000_t202" coordsize="21600,21600" o:spt="202" path="m,l,21600r21600,l21600,xe">
+                <v:stroke joinstyle="miter"/>
+                <v:path gradientshapeok="t" o:connecttype="rect"/>
+              </v:shapetype>
+              <v:shape id="Cuadro de texto 1" o:spid="_x0000_s1026" type="#_x0000_t202" style="position:absolute;margin-left:334.9pt;margin-top:11.55pt;width:128.25pt;height:.05pt;z-index:251660288;visibility:visible;mso-wrap-style:square;mso-wrap-distance-left:9pt;mso-wrap-distance-top:0;mso-wrap-distance-right:9pt;mso-wrap-distance-bottom:0;mso-position-horizontal:absolute;mso-position-horizontal-relative:text;mso-position-vertical:absolute;mso-position-vertical-relative:text;v-text-anchor:top" o:gfxdata="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" stroked="f">
+                <v:textbox style="mso-fit-shape-to-text:t" inset="0,0,0,0">
+                  <w:txbxContent>
+                    <w:p>
+                      <w:pPr>
+                        <w:pStyle w:val="Descripcin"/>
+                      </w:pPr>
+                      <w:bookmarkStart w:id="15" w:name="_Toc151310197"/>
+                      <w:r>
+                        <w:t xml:space="preserve">Ilustración </w:t>
+                      </w:r>
+                      <w:fldSimple w:instr=" SEQ Ilustración \* ARABIC ">
+                        <w:r>
+                          <w:rPr>
+                            <w:noProof/>
+                          </w:rPr>
+                          <w:t>7</w:t>
+                        </w:r>
+                      </w:fldSimple>
+                      <w:r>
+                        <w:t xml:space="preserve"> resultado de ejecución</w:t>
+                      </w:r>
+                      <w:bookmarkEnd w:id="15"/>
+                    </w:p>
+                  </w:txbxContent>
+                </v:textbox>
+                <w10:wrap type="square"/>
+              </v:shape>
+            </w:pict>
+          </mc:Fallback>
+        </mc:AlternateContent>
+      </w:r>
+      <w:r>
+        <w:t>La ejecución del script genera las siguiente estructura de carpetas.</w:t>
+      </w:r>
+    </w:p>
+    <w:p/>
+    <w:p>
+      <w:pPr>
         <w:pStyle w:val="Ttulo2"/>
       </w:pPr>
+      <w:bookmarkStart w:id="16" w:name="_Toc151310183"/>
       <w:r>
         <w:t>e)</w:t>
       </w:r>
@@ -2495,11 +4278,13 @@
       <w:r>
         <w:t>Realice un vídeo con la demostración del programa funcionando, entréguelo en algún sitio en la nube y no olvide proporcionar permisos públicos de visualización (si el vídeo no se ve solo obtendrá la mitad de los puntos de esta actividad).</w:t>
       </w:r>
+      <w:bookmarkEnd w:id="16"/>
     </w:p>
     <w:p>
       <w:pPr>
         <w:pStyle w:val="Ttulo2"/>
       </w:pPr>
+      <w:bookmarkStart w:id="17" w:name="_Toc151310184"/>
       <w:r>
         <w:t>f)</w:t>
       </w:r>
@@ -2509,16 +4294,17 @@
       <w:r>
         <w:t>Incluya el enlace al vídeo en su reporte.</w:t>
       </w:r>
-    </w:p>
-    <w:p>
-      <w:pPr>
-        <w:rPr>
-          <w:rFonts w:ascii="Times New Roman" w:hAnsi="Times New Roman" w:cs="Times New Roman"/>
-          <w:sz w:val="24"/>
-          <w:szCs w:val="24"/>
-        </w:rPr>
-      </w:pPr>
-      <w:hyperlink r:id="rId14" w:history="1">
+      <w:bookmarkEnd w:id="17"/>
+    </w:p>
+    <w:p>
+      <w:pPr>
+        <w:rPr>
+          <w:rFonts w:ascii="Times New Roman" w:hAnsi="Times New Roman" w:cs="Times New Roman"/>
+          <w:sz w:val="24"/>
+          <w:szCs w:val="24"/>
+        </w:rPr>
+      </w:pPr>
+      <w:hyperlink r:id="rId17" w:history="1">
         <w:r>
           <w:rPr>
             <w:rStyle w:val="Hipervnculo"/>
@@ -2526,25 +4312,7 @@
             <w:sz w:val="24"/>
             <w:szCs w:val="24"/>
           </w:rPr>
-          <w:t>https://drive.google.com/file/d/1bI277BwmyLrXCqkL0BJWVR-LGjJ</w:t>
-        </w:r>
-        <w:r>
-          <w:rPr>
-            <w:rStyle w:val="Hipervnculo"/>
-            <w:rFonts w:ascii="Times New Roman" w:hAnsi="Times New Roman" w:cs="Times New Roman"/>
-            <w:sz w:val="24"/>
-            <w:szCs w:val="24"/>
-          </w:rPr>
-          <w:t>E</w:t>
-        </w:r>
-        <w:r>
-          <w:rPr>
-            <w:rStyle w:val="Hipervnculo"/>
-            <w:rFonts w:ascii="Times New Roman" w:hAnsi="Times New Roman" w:cs="Times New Roman"/>
-            <w:sz w:val="24"/>
-            <w:szCs w:val="24"/>
-          </w:rPr>
-          <w:t>_eP7/view?usp=drive_link</w:t>
+          <w:t>https://drive.google.com/file/d/1bI277BwmyLrXCqkL0BJWVR-LGjJE_eP7/view?usp=drive_link</w:t>
         </w:r>
       </w:hyperlink>
     </w:p>
@@ -2552,6 +4320,7 @@
       <w:pPr>
         <w:pStyle w:val="Ttulo2"/>
       </w:pPr>
+      <w:bookmarkStart w:id="18" w:name="_Toc151310185"/>
       <w:r>
         <w:t>g)</w:t>
       </w:r>
@@ -2561,6 +4330,7 @@
       <w:r>
         <w:t>Genere una conclusión sobre lo que ha aprendido en esta actividad.</w:t>
       </w:r>
+      <w:bookmarkEnd w:id="18"/>
     </w:p>
     <w:p>
       <w:pPr>
@@ -2571,6 +4341,14 @@
           <w:szCs w:val="24"/>
         </w:rPr>
       </w:pPr>
+      <w:r>
+        <w:rPr>
+          <w:rFonts w:ascii="Times New Roman" w:hAnsi="Times New Roman" w:cs="Times New Roman"/>
+          <w:sz w:val="24"/>
+          <w:szCs w:val="24"/>
+        </w:rPr>
+        <w:t>La generación de archivos .bat permite automatizar tareas sencillas sin necesidad de un ambiente o instalación compleja más allá de un sistema operativo, su capacidad al ser la del símbolo del sistema, permite utilizar funciones del sistema operativo directamente para cumplir objetivos, siendo esto una forma de interactuar con las capacidades del sistema en actividades que requieran de dichos recursos que facilitan mucho la realización de tareas que no requieran de una interfaz gráfica y a nivel local.</w:t>
+      </w:r>
     </w:p>
     <w:p>
       <w:pPr>
@@ -2582,52 +4360,126 @@
         </w:rPr>
       </w:pPr>
     </w:p>
-    <w:p>
-      <w:pPr>
-        <w:jc w:val="both"/>
-        <w:rPr>
-          <w:rFonts w:ascii="Times New Roman" w:hAnsi="Times New Roman" w:cs="Times New Roman"/>
-          <w:sz w:val="24"/>
-          <w:szCs w:val="24"/>
-        </w:rPr>
-      </w:pPr>
-    </w:p>
-    <w:p>
-      <w:pPr>
-        <w:jc w:val="both"/>
-        <w:rPr>
-          <w:rFonts w:ascii="Times New Roman" w:hAnsi="Times New Roman" w:cs="Times New Roman"/>
-          <w:sz w:val="24"/>
-          <w:szCs w:val="24"/>
-        </w:rPr>
-      </w:pPr>
-      <w:r>
-        <w:rPr>
-          <w:rFonts w:ascii="Times New Roman" w:hAnsi="Times New Roman" w:cs="Times New Roman"/>
-          <w:sz w:val="24"/>
-          <w:szCs w:val="24"/>
-        </w:rPr>
-        <w:br w:type="page"/>
-      </w:r>
-    </w:p>
-    <w:p>
-      <w:pPr>
-        <w:rPr>
-          <w:rFonts w:ascii="Times New Roman" w:hAnsi="Times New Roman" w:cs="Times New Roman"/>
-          <w:sz w:val="24"/>
-          <w:szCs w:val="24"/>
-        </w:rPr>
-      </w:pPr>
-      <w:r>
-        <w:rPr>
-          <w:rFonts w:ascii="Times New Roman" w:hAnsi="Times New Roman" w:cs="Times New Roman"/>
-          <w:sz w:val="24"/>
-          <w:szCs w:val="24"/>
-        </w:rPr>
-        <w:lastRenderedPageBreak/>
-        <w:br w:type="page"/>
-      </w:r>
-    </w:p>
+    <w:bookmarkStart w:id="19" w:name="_Toc151310186" w:displacedByCustomXml="next"/>
+    <w:sdt>
+      <w:sdtPr>
+        <w:rPr>
+          <w:rFonts w:asciiTheme="minorHAnsi" w:eastAsiaTheme="minorHAnsi" w:hAnsiTheme="minorHAnsi" w:cstheme="minorBidi"/>
+          <w:b w:val="0"/>
+          <w:bCs w:val="0"/>
+          <w:kern w:val="2"/>
+          <w:sz w:val="22"/>
+          <w:szCs w:val="22"/>
+          <w:lang w:val="es-ES" w:eastAsia="en-US"/>
+          <w14:ligatures w14:val="standardContextual"/>
+        </w:rPr>
+        <w:id w:val="-853408432"/>
+        <w:docPartObj>
+          <w:docPartGallery w:val="Bibliographies"/>
+          <w:docPartUnique/>
+        </w:docPartObj>
+      </w:sdtPr>
+      <w:sdtEndPr>
+        <w:rPr>
+          <w:lang w:val="es-MX"/>
+        </w:rPr>
+      </w:sdtEndPr>
+      <w:sdtContent>
+        <w:p>
+          <w:pPr>
+            <w:pStyle w:val="Ttulo1"/>
+          </w:pPr>
+          <w:r>
+            <w:rPr>
+              <w:lang w:val="es-ES"/>
+            </w:rPr>
+            <w:t>Bibliografía</w:t>
+          </w:r>
+          <w:bookmarkEnd w:id="19"/>
+        </w:p>
+        <w:sdt>
+          <w:sdtPr>
+            <w:id w:val="111145805"/>
+            <w:bibliography/>
+          </w:sdtPr>
+          <w:sdtContent>
+            <w:p>
+              <w:pPr>
+                <w:pStyle w:val="Bibliografa"/>
+                <w:ind w:left="720" w:hanging="720"/>
+                <w:rPr>
+                  <w:noProof/>
+                  <w:kern w:val="0"/>
+                  <w:sz w:val="24"/>
+                  <w:szCs w:val="24"/>
+                  <w:lang w:val="es-ES"/>
+                  <w14:ligatures w14:val="none"/>
+                </w:rPr>
+              </w:pPr>
+              <w:r>
+                <w:fldChar w:fldCharType="begin"/>
+              </w:r>
+              <w:r>
+                <w:instrText>BIBLIOGRAPHY</w:instrText>
+              </w:r>
+              <w:r>
+                <w:fldChar w:fldCharType="separate"/>
+              </w:r>
+              <w:r>
+                <w:rPr>
+                  <w:noProof/>
+                  <w:lang w:val="es-ES"/>
+                </w:rPr>
+                <w:t>Hacerlo, D. C. (28 de Marzo de 2021). Obtenido de Youtube: https://www.youtube.com/watch?v=cEr_xQsHuM0</w:t>
+              </w:r>
+            </w:p>
+            <w:p>
+              <w:pPr>
+                <w:pStyle w:val="Bibliografa"/>
+                <w:ind w:left="720" w:hanging="720"/>
+                <w:rPr>
+                  <w:noProof/>
+                  <w:lang w:val="es-ES"/>
+                </w:rPr>
+              </w:pPr>
+              <w:r>
+                <w:rPr>
+                  <w:noProof/>
+                  <w:lang w:val="es-ES"/>
+                </w:rPr>
+                <w:t>Isaac. (28 de 3 de 2019). Obtenido de linux adictos: https://www.linuxadictos.com/que-es-script.html</w:t>
+              </w:r>
+            </w:p>
+            <w:p>
+              <w:pPr>
+                <w:pStyle w:val="Bibliografa"/>
+                <w:ind w:left="720" w:hanging="720"/>
+                <w:rPr>
+                  <w:noProof/>
+                  <w:lang w:val="es-ES"/>
+                </w:rPr>
+              </w:pPr>
+              <w:r>
+                <w:rPr>
+                  <w:noProof/>
+                  <w:lang w:val="es-ES"/>
+                </w:rPr>
+                <w:t>TI, M. (15 de Agosto de 2020). Obtenido de Youtube: https://www.youtube.com/watch?v=Ij8-qR9IEPA</w:t>
+              </w:r>
+            </w:p>
+            <w:p>
+              <w:r>
+                <w:rPr>
+                  <w:b/>
+                  <w:bCs/>
+                </w:rPr>
+                <w:fldChar w:fldCharType="end"/>
+              </w:r>
+            </w:p>
+          </w:sdtContent>
+        </w:sdt>
+      </w:sdtContent>
+    </w:sdt>
     <w:p>
       <w:pPr>
         <w:spacing w:before="240"/>
@@ -2640,10 +4492,10 @@
       </w:pPr>
     </w:p>
     <w:sectPr>
-      <w:headerReference w:type="even" r:id="rId15"/>
-      <w:headerReference w:type="default" r:id="rId16"/>
-      <w:footerReference w:type="even" r:id="rId17"/>
-      <w:footerReference w:type="default" r:id="rId18"/>
+      <w:headerReference w:type="even" r:id="rId18"/>
+      <w:headerReference w:type="default" r:id="rId19"/>
+      <w:footerReference w:type="even" r:id="rId20"/>
+      <w:footerReference w:type="default" r:id="rId21"/>
       <w:pgSz w:w="12240" w:h="15840"/>
       <w:pgMar w:top="1418" w:right="1134" w:bottom="1418" w:left="1701" w:header="709" w:footer="709" w:gutter="0"/>
       <w:cols w:space="708"/>
@@ -2806,7 +4658,7 @@
                     <v:h position="#0,topLeft" switch="" xrange="0,10800"/>
                   </v:handles>
                 </v:shapetype>
-                <v:shape id="Corchetes 3" o:spid="_x0000_s1026" type="#_x0000_t185" style="position:absolute;margin-left:0;margin-top:0;width:43.45pt;height:18.8pt;z-index:251660288;visibility:visible;mso-wrap-style:square;mso-width-percent:100;mso-height-percent:0;mso-wrap-distance-left:9pt;mso-wrap-distance-top:0;mso-wrap-distance-right:9pt;mso-wrap-distance-bottom:0;mso-position-horizontal:center;mso-position-horizontal-relative:margin;mso-position-vertical:center;mso-position-vertical-relative:bottom-margin-area;mso-width-percent:100;mso-height-percent:0;mso-width-relative:margin;mso-height-relative:bottom-margin-area;v-text-anchor:top" o:gfxdata="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" filled="t" strokecolor="gray" strokeweight="2.25pt">
+                <v:shape id="Corchetes 3" o:spid="_x0000_s1027" type="#_x0000_t185" style="position:absolute;margin-left:0;margin-top:0;width:43.45pt;height:18.8pt;z-index:251660288;visibility:visible;mso-wrap-style:square;mso-width-percent:100;mso-height-percent:0;mso-wrap-distance-left:9pt;mso-wrap-distance-top:0;mso-wrap-distance-right:9pt;mso-wrap-distance-bottom:0;mso-position-horizontal:center;mso-position-horizontal-relative:margin;mso-position-vertical:center;mso-position-vertical-relative:bottom-margin-area;mso-width-percent:100;mso-height-percent:0;mso-width-relative:margin;mso-height-relative:bottom-margin-area;v-text-anchor:top" o:gfxdata="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" filled="t" strokecolor="gray" strokeweight="2.25pt">
                   <v:textbox inset=",0,,0">
                     <w:txbxContent>
                       <w:p>
@@ -3630,6 +5482,93 @@
       <w:u w:val="single"/>
     </w:rPr>
   </w:style>
+  <w:style w:type="paragraph" w:styleId="Descripcin">
+    <w:name w:val="caption"/>
+    <w:basedOn w:val="Normal"/>
+    <w:next w:val="Normal"/>
+    <w:uiPriority w:val="35"/>
+    <w:unhideWhenUsed/>
+    <w:qFormat/>
+    <w:rsid w:val="00065C6F"/>
+    <w:pPr>
+      <w:spacing w:after="200" w:line="240" w:lineRule="auto"/>
+    </w:pPr>
+    <w:rPr>
+      <w:i/>
+      <w:iCs/>
+      <w:color w:val="44546A" w:themeColor="text2"/>
+      <w:sz w:val="18"/>
+      <w:szCs w:val="18"/>
+    </w:rPr>
+  </w:style>
+  <w:style w:type="paragraph" w:styleId="TtuloTDC">
+    <w:name w:val="TOC Heading"/>
+    <w:basedOn w:val="Ttulo1"/>
+    <w:next w:val="Normal"/>
+    <w:uiPriority w:val="39"/>
+    <w:unhideWhenUsed/>
+    <w:qFormat/>
+    <w:rsid w:val="00925D8A"/>
+    <w:pPr>
+      <w:keepNext/>
+      <w:keepLines/>
+      <w:spacing w:before="240" w:beforeAutospacing="0" w:after="0" w:afterAutospacing="0" w:line="259" w:lineRule="auto"/>
+      <w:outlineLvl w:val="9"/>
+    </w:pPr>
+    <w:rPr>
+      <w:rFonts w:asciiTheme="majorHAnsi" w:eastAsiaTheme="majorEastAsia" w:hAnsiTheme="majorHAnsi" w:cstheme="majorBidi"/>
+      <w:b w:val="0"/>
+      <w:bCs w:val="0"/>
+      <w:color w:val="2F5496" w:themeColor="accent1" w:themeShade="BF"/>
+      <w:kern w:val="0"/>
+      <w:sz w:val="32"/>
+      <w:szCs w:val="32"/>
+    </w:rPr>
+  </w:style>
+  <w:style w:type="paragraph" w:styleId="TDC1">
+    <w:name w:val="toc 1"/>
+    <w:basedOn w:val="Normal"/>
+    <w:next w:val="Normal"/>
+    <w:autoRedefine/>
+    <w:uiPriority w:val="39"/>
+    <w:unhideWhenUsed/>
+    <w:rsid w:val="00925D8A"/>
+    <w:pPr>
+      <w:spacing w:after="100"/>
+    </w:pPr>
+  </w:style>
+  <w:style w:type="paragraph" w:styleId="TDC2">
+    <w:name w:val="toc 2"/>
+    <w:basedOn w:val="Normal"/>
+    <w:next w:val="Normal"/>
+    <w:autoRedefine/>
+    <w:uiPriority w:val="39"/>
+    <w:unhideWhenUsed/>
+    <w:rsid w:val="00925D8A"/>
+    <w:pPr>
+      <w:spacing w:after="100"/>
+      <w:ind w:left="220"/>
+    </w:pPr>
+  </w:style>
+  <w:style w:type="paragraph" w:styleId="Tabladeilustraciones">
+    <w:name w:val="table of figures"/>
+    <w:basedOn w:val="Normal"/>
+    <w:next w:val="Normal"/>
+    <w:uiPriority w:val="99"/>
+    <w:unhideWhenUsed/>
+    <w:rsid w:val="00925D8A"/>
+    <w:pPr>
+      <w:spacing w:after="0"/>
+    </w:pPr>
+  </w:style>
+  <w:style w:type="paragraph" w:styleId="Bibliografa">
+    <w:name w:val="Bibliography"/>
+    <w:basedOn w:val="Normal"/>
+    <w:next w:val="Normal"/>
+    <w:uiPriority w:val="37"/>
+    <w:unhideWhenUsed/>
+    <w:rsid w:val="00925D8A"/>
+  </w:style>
 </w:styles>
 </file>
 
@@ -3973,11 +5912,31 @@
     <b:URL>https://www.youtube.com/watch?v=cEr_xQsHuM0</b:URL>
     <b:RefOrder>2</b:RefOrder>
   </b:Source>
+  <b:Source>
+    <b:Tag>Isa19</b:Tag>
+    <b:SourceType>InternetSite</b:SourceType>
+    <b:Guid>{2DB7C900-0DF2-4E54-A9AE-2ECAF1B0932A}</b:Guid>
+    <b:Author>
+      <b:Author>
+        <b:NameList>
+          <b:Person>
+            <b:Last>Isaac</b:Last>
+          </b:Person>
+        </b:NameList>
+      </b:Author>
+    </b:Author>
+    <b:InternetSiteTitle>linux adictos</b:InternetSiteTitle>
+    <b:Year>2019</b:Year>
+    <b:Month>3</b:Month>
+    <b:Day>28</b:Day>
+    <b:URL>https://www.linuxadictos.com/que-es-script.html</b:URL>
+    <b:RefOrder>3</b:RefOrder>
+  </b:Source>
 </b:Sources>
 </file>
 
 <file path=customXml/itemProps1.xml><?xml version="1.0" encoding="utf-8"?>
-<ds:datastoreItem xmlns:ds="http://schemas.openxmlformats.org/officeDocument/2006/customXml" ds:itemID="{31858435-969C-4521-84E4-F23EE8E99156}">
+<ds:datastoreItem xmlns:ds="http://schemas.openxmlformats.org/officeDocument/2006/customXml" ds:itemID="{8FDE1381-2AF5-473C-B076-7BF78D0B72D0}">
   <ds:schemaRefs>
     <ds:schemaRef ds:uri="http://schemas.openxmlformats.org/officeDocument/2006/bibliography"/>
   </ds:schemaRefs>

</xml_diff>